<commit_message>
re-render for new domain
</commit_message>
<xml_diff>
--- a/_site/syllabus.docx
+++ b/_site/syllabus.docx
@@ -7,55 +7,7 @@
         <w:pStyle w:val="Title"/>
       </w:pPr>
       <w:r>
-        <w:t xml:space="preserve">BEE</w:t>
-      </w:r>
-      <w:r>
-        <w:t xml:space="preserve"> </w:t>
-      </w:r>
-      <w:r>
-        <w:t xml:space="preserve">4850/5850</w:t>
-      </w:r>
-      <w:r>
-        <w:t xml:space="preserve"> </w:t>
-      </w:r>
-      <w:r>
-        <w:t xml:space="preserve">(</w:t>
-      </w:r>
-      <w:r>
-        <w:t xml:space="preserve">Environmental</w:t>
-      </w:r>
-      <w:r>
-        <w:t xml:space="preserve"> </w:t>
-      </w:r>
-      <w:r>
-        <w:t xml:space="preserve">Data</w:t>
-      </w:r>
-      <w:r>
-        <w:t xml:space="preserve"> </w:t>
-      </w:r>
-      <w:r>
-        <w:t xml:space="preserve">Analysis</w:t>
-      </w:r>
-      <w:r>
-        <w:t xml:space="preserve"> </w:t>
-      </w:r>
-      <w:r>
-        <w:t xml:space="preserve">and</w:t>
-      </w:r>
-      <w:r>
-        <w:t xml:space="preserve"> </w:t>
-      </w:r>
-      <w:r>
-        <w:t xml:space="preserve">Simulation</w:t>
-      </w:r>
-      <w:r>
-        <w:t xml:space="preserve">)</w:t>
-      </w:r>
-      <w:r>
-        <w:t xml:space="preserve"> </w:t>
-      </w:r>
-      <w:r>
-        <w:t xml:space="preserve">Syllabus</w:t>
+        <w:t xml:space="preserve">BEE 4850/5850 (Environmental Data Analysis and Simulation) Syllabus</w:t>
       </w:r>
     </w:p>
     <w:p>
@@ -63,13 +15,7 @@
         <w:pStyle w:val="Subtitle"/>
       </w:pPr>
       <w:r>
-        <w:t xml:space="preserve">Spring</w:t>
-      </w:r>
-      <w:r>
-        <w:t xml:space="preserve"> </w:t>
-      </w:r>
-      <w:r>
-        <w:t xml:space="preserve">2024</w:t>
+        <w:t xml:space="preserve">Spring 2024</w:t>
       </w:r>
     </w:p>
     <w:sdt>
@@ -85,19 +31,7 @@
             <w:pStyle w:val="TOCHeading"/>
           </w:pPr>
           <w:r>
-            <w:t xml:space="preserve">Table</w:t>
-          </w:r>
-          <w:r>
-            <w:t xml:space="preserve"> </w:t>
-          </w:r>
-          <w:r>
-            <w:t xml:space="preserve">of</w:t>
-          </w:r>
-          <w:r>
-            <w:t xml:space="preserve"> </w:t>
-          </w:r>
-          <w:r>
-            <w:t xml:space="preserve">contents</w:t>
+            <w:t xml:space="preserve">Table of contents</w:t>
           </w:r>
         </w:p>
         <w:p>
@@ -129,11 +63,11 @@
     </w:p>
     <w:p>
       <w:pPr>
+        <w:pStyle w:val="Compact"/>
         <w:numPr>
           <w:ilvl w:val="0"/>
           <w:numId w:val="1001"/>
         </w:numPr>
-        <w:pStyle w:val="Compact"/>
       </w:pPr>
       <w:r>
         <w:t xml:space="preserve"> </w:t>
@@ -149,11 +83,11 @@
     </w:p>
     <w:p>
       <w:pPr>
+        <w:pStyle w:val="Compact"/>
         <w:numPr>
           <w:ilvl w:val="0"/>
           <w:numId w:val="1001"/>
         </w:numPr>
-        <w:pStyle w:val="Compact"/>
       </w:pPr>
       <w:r>
         <w:t xml:space="preserve"> </w:t>
@@ -169,11 +103,11 @@
     </w:p>
     <w:p>
       <w:pPr>
+        <w:pStyle w:val="Compact"/>
         <w:numPr>
           <w:ilvl w:val="0"/>
           <w:numId w:val="1001"/>
         </w:numPr>
-        <w:pStyle w:val="Compact"/>
       </w:pPr>
       <w:r>
         <w:t xml:space="preserve"> </w:t>
@@ -194,41 +128,41 @@
     </w:p>
     <w:p>
       <w:pPr>
+        <w:pStyle w:val="Compact"/>
         <w:numPr>
           <w:ilvl w:val="0"/>
           <w:numId w:val="1002"/>
         </w:numPr>
+      </w:pPr>
+      <w:r>
+        <w:t xml:space="preserve"> </w:t>
+      </w:r>
+      <w:r>
+        <w:t xml:space="preserve">MW</w:t>
+      </w:r>
+    </w:p>
+    <w:p>
+      <w:pPr>
         <w:pStyle w:val="Compact"/>
-      </w:pPr>
-      <w:r>
-        <w:t xml:space="preserve"> </w:t>
-      </w:r>
-      <w:r>
-        <w:t xml:space="preserve">MW</w:t>
-      </w:r>
-    </w:p>
-    <w:p>
-      <w:pPr>
         <w:numPr>
           <w:ilvl w:val="0"/>
           <w:numId w:val="1002"/>
         </w:numPr>
+      </w:pPr>
+      <w:r>
+        <w:t xml:space="preserve"> </w:t>
+      </w:r>
+      <w:r>
+        <w:t xml:space="preserve">11:40-12:55pm</w:t>
+      </w:r>
+    </w:p>
+    <w:p>
+      <w:pPr>
         <w:pStyle w:val="Compact"/>
-      </w:pPr>
-      <w:r>
-        <w:t xml:space="preserve"> </w:t>
-      </w:r>
-      <w:r>
-        <w:t xml:space="preserve">11:40-12:55pm</w:t>
-      </w:r>
-    </w:p>
-    <w:p>
-      <w:pPr>
         <w:numPr>
           <w:ilvl w:val="0"/>
           <w:numId w:val="1002"/>
         </w:numPr>
-        <w:pStyle w:val="Compact"/>
       </w:pPr>
       <w:r>
         <w:t xml:space="preserve"> </w:t>
@@ -257,59 +191,59 @@
     </w:p>
     <w:p>
       <w:pPr>
+        <w:pStyle w:val="Compact"/>
         <w:numPr>
           <w:ilvl w:val="0"/>
           <w:numId w:val="1003"/>
         </w:numPr>
+      </w:pPr>
+      <w:r>
+        <w:t xml:space="preserve">conduct exploratory analyses of environmental datasets;</w:t>
+      </w:r>
+    </w:p>
+    <w:p>
+      <w:pPr>
         <w:pStyle w:val="Compact"/>
-      </w:pPr>
-      <w:r>
-        <w:t xml:space="preserve">conduct exploratory analyses of environmental datasets;</w:t>
-      </w:r>
-    </w:p>
-    <w:p>
-      <w:pPr>
         <w:numPr>
           <w:ilvl w:val="0"/>
           <w:numId w:val="1003"/>
         </w:numPr>
+      </w:pPr>
+      <w:r>
+        <w:t xml:space="preserve">discuss best practices for and complexities of data visualization;</w:t>
+      </w:r>
+    </w:p>
+    <w:p>
+      <w:pPr>
         <w:pStyle w:val="Compact"/>
-      </w:pPr>
-      <w:r>
-        <w:t xml:space="preserve">discuss best practices for and complexities of data visualization;</w:t>
-      </w:r>
-    </w:p>
-    <w:p>
-      <w:pPr>
         <w:numPr>
           <w:ilvl w:val="0"/>
           <w:numId w:val="1003"/>
         </w:numPr>
+      </w:pPr>
+      <w:r>
+        <w:t xml:space="preserve">calibrate statistical and process-based numerical models using environmental data;</w:t>
+      </w:r>
+    </w:p>
+    <w:p>
+      <w:pPr>
         <w:pStyle w:val="Compact"/>
-      </w:pPr>
-      <w:r>
-        <w:t xml:space="preserve">calibrate statistical and process-based numerical models using environmental data;</w:t>
-      </w:r>
-    </w:p>
-    <w:p>
-      <w:pPr>
         <w:numPr>
           <w:ilvl w:val="0"/>
           <w:numId w:val="1003"/>
         </w:numPr>
+      </w:pPr>
+      <w:r>
+        <w:t xml:space="preserve">use simulations from calibrated models to identify key sources of uncertainty and model error;</w:t>
+      </w:r>
+    </w:p>
+    <w:p>
+      <w:pPr>
         <w:pStyle w:val="Compact"/>
-      </w:pPr>
-      <w:r>
-        <w:t xml:space="preserve">use simulations from calibrated models to identify key sources of uncertainty and model error;</w:t>
-      </w:r>
-    </w:p>
-    <w:p>
-      <w:pPr>
         <w:numPr>
           <w:ilvl w:val="0"/>
           <w:numId w:val="1003"/>
         </w:numPr>
-        <w:pStyle w:val="Compact"/>
       </w:pPr>
       <w:r>
         <w:t xml:space="preserve">assess model fit and adequacy through predictive ability.</w:t>
@@ -335,83 +269,83 @@
     </w:p>
     <w:p>
       <w:pPr>
+        <w:pStyle w:val="Compact"/>
         <w:numPr>
           <w:ilvl w:val="0"/>
           <w:numId w:val="1004"/>
         </w:numPr>
+      </w:pPr>
+      <w:r>
+        <w:t xml:space="preserve">create, interpret, and critique data visualizations;</w:t>
+      </w:r>
+    </w:p>
+    <w:p>
+      <w:pPr>
         <w:pStyle w:val="Compact"/>
-      </w:pPr>
-      <w:r>
-        <w:t xml:space="preserve">create, interpret, and critique data visualizations;</w:t>
-      </w:r>
-    </w:p>
-    <w:p>
-      <w:pPr>
         <w:numPr>
           <w:ilvl w:val="0"/>
           <w:numId w:val="1004"/>
         </w:numPr>
+      </w:pPr>
+      <w:r>
+        <w:t xml:space="preserve">calibrate environmental models to observations, possibly including censored and missing data;</w:t>
+      </w:r>
+    </w:p>
+    <w:p>
+      <w:pPr>
         <w:pStyle w:val="Compact"/>
-      </w:pPr>
-      <w:r>
-        <w:t xml:space="preserve">calibrate environmental models to observations, possibly including censored and missing data;</w:t>
-      </w:r>
-    </w:p>
-    <w:p>
-      <w:pPr>
         <w:numPr>
           <w:ilvl w:val="0"/>
           <w:numId w:val="1004"/>
         </w:numPr>
+      </w:pPr>
+      <w:r>
+        <w:t xml:space="preserve">simulate alternative datasets from models using statistical methods such as the bootstrap and Monte Carlo;</w:t>
+      </w:r>
+    </w:p>
+    <w:p>
+      <w:pPr>
         <w:pStyle w:val="Compact"/>
-      </w:pPr>
-      <w:r>
-        <w:t xml:space="preserve">simulate alternative datasets from models using statistical methods such as the bootstrap and Monte Carlo;</w:t>
-      </w:r>
-    </w:p>
-    <w:p>
-      <w:pPr>
         <w:numPr>
           <w:ilvl w:val="0"/>
           <w:numId w:val="1004"/>
         </w:numPr>
+      </w:pPr>
+      <w:r>
+        <w:t xml:space="preserve">assess model adequacy and performance using predictive simulations;</w:t>
+      </w:r>
+    </w:p>
+    <w:p>
+      <w:pPr>
         <w:pStyle w:val="Compact"/>
-      </w:pPr>
-      <w:r>
-        <w:t xml:space="preserve">assess model adequacy and performance using predictive simulations;</w:t>
-      </w:r>
-    </w:p>
-    <w:p>
-      <w:pPr>
         <w:numPr>
           <w:ilvl w:val="0"/>
           <w:numId w:val="1004"/>
         </w:numPr>
+      </w:pPr>
+      <w:r>
+        <w:t xml:space="preserve">apply and contextualize model selection criteria;</w:t>
+      </w:r>
+    </w:p>
+    <w:p>
+      <w:pPr>
         <w:pStyle w:val="Compact"/>
-      </w:pPr>
-      <w:r>
-        <w:t xml:space="preserve">apply and contextualize model selection criteria;</w:t>
-      </w:r>
-    </w:p>
-    <w:p>
-      <w:pPr>
         <w:numPr>
           <w:ilvl w:val="0"/>
           <w:numId w:val="1004"/>
         </w:numPr>
+      </w:pPr>
+      <w:r>
+        <w:t xml:space="preserve">evaluate evidence for and against hypotheses about environmental systems using model simulations;</w:t>
+      </w:r>
+    </w:p>
+    <w:p>
+      <w:pPr>
         <w:pStyle w:val="Compact"/>
-      </w:pPr>
-      <w:r>
-        <w:t xml:space="preserve">evaluate evidence for and against hypotheses about environmental systems using model simulations;</w:t>
-      </w:r>
-    </w:p>
-    <w:p>
-      <w:pPr>
         <w:numPr>
           <w:ilvl w:val="0"/>
           <w:numId w:val="1004"/>
         </w:numPr>
-        <w:pStyle w:val="Compact"/>
       </w:pPr>
       <w:r>
         <w:t xml:space="preserve">emulate computationally-complex models with simpler representations.</w:t>
@@ -437,19 +371,19 @@
     </w:p>
     <w:p>
       <w:pPr>
+        <w:pStyle w:val="Compact"/>
         <w:numPr>
           <w:ilvl w:val="0"/>
           <w:numId w:val="1005"/>
         </w:numPr>
-        <w:pStyle w:val="Compact"/>
       </w:pPr>
       <w:r>
         <w:t xml:space="preserve">One course in programming (</w:t>
       </w:r>
       <w:r>
         <w:rPr>
+          <w:i/>
           <w:iCs/>
-          <w:i/>
         </w:rPr>
         <w:t xml:space="preserve">e.g.</w:t>
       </w:r>
@@ -462,11 +396,11 @@
     </w:p>
     <w:p>
       <w:pPr>
+        <w:pStyle w:val="Compact"/>
         <w:numPr>
           <w:ilvl w:val="0"/>
           <w:numId w:val="1005"/>
         </w:numPr>
-        <w:pStyle w:val="Compact"/>
       </w:pPr>
       <w:r>
         <w:t xml:space="preserve">One course in probability or statistics (ENGRD 2700, CEE 3040, or equivalent)</w:t>
@@ -527,7 +461,7 @@
                     <a:graphicData uri="http://schemas.openxmlformats.org/drawingml/2006/picture">
                       <pic:pic>
                         <pic:nvPicPr>
-                          <pic:cNvPr descr="/Users/vs498/Applications/quarto/share/formats/docx/tip.png" id="28" name="Picture"/>
+                          <pic:cNvPr descr="/Applications/quarto/share/formats/docx/tip.png" id="28" name="Picture"/>
                           <pic:cNvPicPr>
                             <a:picLocks noChangeArrowheads="1" noChangeAspect="1"/>
                           </pic:cNvPicPr>
@@ -608,107 +542,107 @@
     </w:p>
     <w:p>
       <w:pPr>
+        <w:pStyle w:val="Compact"/>
         <w:numPr>
           <w:ilvl w:val="0"/>
           <w:numId w:val="1006"/>
         </w:numPr>
+      </w:pPr>
+      <w:r>
+        <w:t xml:space="preserve">Introduction to exploratory data analysis;</w:t>
+      </w:r>
+    </w:p>
+    <w:p>
+      <w:pPr>
         <w:pStyle w:val="Compact"/>
-      </w:pPr>
-      <w:r>
-        <w:t xml:space="preserve">Introduction to exploratory data analysis;</w:t>
-      </w:r>
-    </w:p>
-    <w:p>
-      <w:pPr>
         <w:numPr>
           <w:ilvl w:val="0"/>
           <w:numId w:val="1006"/>
         </w:numPr>
+      </w:pPr>
+      <w:r>
+        <w:t xml:space="preserve">Review of probability and statistics;</w:t>
+      </w:r>
+    </w:p>
+    <w:p>
+      <w:pPr>
         <w:pStyle w:val="Compact"/>
-      </w:pPr>
-      <w:r>
-        <w:t xml:space="preserve">Review of probability and statistics;</w:t>
-      </w:r>
-    </w:p>
-    <w:p>
-      <w:pPr>
         <w:numPr>
           <w:ilvl w:val="0"/>
           <w:numId w:val="1006"/>
         </w:numPr>
+      </w:pPr>
+      <w:r>
+        <w:t xml:space="preserve">Bayesian decision theory;</w:t>
+      </w:r>
+    </w:p>
+    <w:p>
+      <w:pPr>
         <w:pStyle w:val="Compact"/>
-      </w:pPr>
-      <w:r>
-        <w:t xml:space="preserve">Bayesian decision theory;</w:t>
-      </w:r>
-    </w:p>
-    <w:p>
-      <w:pPr>
         <w:numPr>
           <w:ilvl w:val="0"/>
           <w:numId w:val="1006"/>
         </w:numPr>
+      </w:pPr>
+      <w:r>
+        <w:t xml:space="preserve">Principles of data visualization;</w:t>
+      </w:r>
+    </w:p>
+    <w:p>
+      <w:pPr>
         <w:pStyle w:val="Compact"/>
-      </w:pPr>
-      <w:r>
-        <w:t xml:space="preserve">Principles of data visualization;</w:t>
-      </w:r>
-    </w:p>
-    <w:p>
-      <w:pPr>
         <w:numPr>
           <w:ilvl w:val="0"/>
           <w:numId w:val="1006"/>
         </w:numPr>
+      </w:pPr>
+      <w:r>
+        <w:t xml:space="preserve">Model residuals and discrepancies;</w:t>
+      </w:r>
+    </w:p>
+    <w:p>
+      <w:pPr>
         <w:pStyle w:val="Compact"/>
-      </w:pPr>
-      <w:r>
-        <w:t xml:space="preserve">Model residuals and discrepancies;</w:t>
-      </w:r>
-    </w:p>
-    <w:p>
-      <w:pPr>
         <w:numPr>
           <w:ilvl w:val="0"/>
           <w:numId w:val="1006"/>
         </w:numPr>
+      </w:pPr>
+      <w:r>
+        <w:t xml:space="preserve">Censored, truncated, and missing data;</w:t>
+      </w:r>
+    </w:p>
+    <w:p>
+      <w:pPr>
         <w:pStyle w:val="Compact"/>
-      </w:pPr>
-      <w:r>
-        <w:t xml:space="preserve">Censored, truncated, and missing data;</w:t>
-      </w:r>
-    </w:p>
-    <w:p>
-      <w:pPr>
         <w:numPr>
           <w:ilvl w:val="0"/>
           <w:numId w:val="1006"/>
         </w:numPr>
+      </w:pPr>
+      <w:r>
+        <w:t xml:space="preserve">Statistical methods for calibration;</w:t>
+      </w:r>
+    </w:p>
+    <w:p>
+      <w:pPr>
         <w:pStyle w:val="Compact"/>
-      </w:pPr>
-      <w:r>
-        <w:t xml:space="preserve">Statistical methods for calibration;</w:t>
-      </w:r>
-    </w:p>
-    <w:p>
-      <w:pPr>
         <w:numPr>
           <w:ilvl w:val="0"/>
           <w:numId w:val="1006"/>
         </w:numPr>
+      </w:pPr>
+      <w:r>
+        <w:t xml:space="preserve">Predictive model assessment;</w:t>
+      </w:r>
+    </w:p>
+    <w:p>
+      <w:pPr>
         <w:pStyle w:val="Compact"/>
-      </w:pPr>
-      <w:r>
-        <w:t xml:space="preserve">Predictive model assessment;</w:t>
-      </w:r>
-    </w:p>
-    <w:p>
-      <w:pPr>
         <w:numPr>
           <w:ilvl w:val="0"/>
           <w:numId w:val="1006"/>
         </w:numPr>
-        <w:pStyle w:val="Compact"/>
       </w:pPr>
       <w:r>
         <w:t xml:space="preserve">Emulation with surrogate models</w:t>
@@ -752,147 +686,147 @@
     </w:p>
     <w:p>
       <w:pPr>
+        <w:pStyle w:val="Compact"/>
         <w:numPr>
           <w:ilvl w:val="0"/>
           <w:numId w:val="1007"/>
         </w:numPr>
+      </w:pPr>
+      <w:r>
+        <w:t xml:space="preserve">provide organized and focused lectures, in-class activities, and assignments;</w:t>
+      </w:r>
+    </w:p>
+    <w:p>
+      <w:pPr>
         <w:pStyle w:val="Compact"/>
-      </w:pPr>
-      <w:r>
-        <w:t xml:space="preserve">provide organized and focused lectures, in-class activities, and assignments;</w:t>
-      </w:r>
-    </w:p>
-    <w:p>
-      <w:pPr>
         <w:numPr>
           <w:ilvl w:val="0"/>
           <w:numId w:val="1007"/>
         </w:numPr>
+      </w:pPr>
+      <w:r>
+        <w:t xml:space="preserve">encourage students to regularly evaluate and provide feedback on the course;</w:t>
+      </w:r>
+    </w:p>
+    <w:p>
+      <w:pPr>
         <w:pStyle w:val="Compact"/>
-      </w:pPr>
-      <w:r>
-        <w:t xml:space="preserve">encourage students to regularly evaluate and provide feedback on the course;</w:t>
-      </w:r>
-    </w:p>
-    <w:p>
-      <w:pPr>
         <w:numPr>
           <w:ilvl w:val="0"/>
           <w:numId w:val="1007"/>
         </w:numPr>
+      </w:pPr>
+      <w:r>
+        <w:t xml:space="preserve">manage the classroom atmosphere to promote learning;</w:t>
+      </w:r>
+    </w:p>
+    <w:p>
+      <w:pPr>
         <w:pStyle w:val="Compact"/>
-      </w:pPr>
-      <w:r>
-        <w:t xml:space="preserve">manage the classroom atmosphere to promote learning;</w:t>
-      </w:r>
-    </w:p>
-    <w:p>
-      <w:pPr>
         <w:numPr>
           <w:ilvl w:val="0"/>
           <w:numId w:val="1007"/>
         </w:numPr>
+      </w:pPr>
+      <w:r>
+        <w:t xml:space="preserve">schedule sufficient out-of-class contact opportunities, such as office hours;</w:t>
+      </w:r>
+    </w:p>
+    <w:p>
+      <w:pPr>
         <w:pStyle w:val="Compact"/>
-      </w:pPr>
-      <w:r>
-        <w:t xml:space="preserve">schedule sufficient out-of-class contact opportunities, such as office hours;</w:t>
-      </w:r>
-    </w:p>
-    <w:p>
-      <w:pPr>
         <w:numPr>
           <w:ilvl w:val="0"/>
           <w:numId w:val="1007"/>
         </w:numPr>
+      </w:pPr>
+      <w:r>
+        <w:t xml:space="preserve">allow adequate time for assignment completion;</w:t>
+      </w:r>
+    </w:p>
+    <w:p>
+      <w:pPr>
         <w:pStyle w:val="Compact"/>
-      </w:pPr>
-      <w:r>
-        <w:t xml:space="preserve">allow adequate time for assignment completion;</w:t>
-      </w:r>
-    </w:p>
-    <w:p>
-      <w:pPr>
         <w:numPr>
           <w:ilvl w:val="0"/>
           <w:numId w:val="1007"/>
         </w:numPr>
+      </w:pPr>
+      <w:r>
+        <w:t xml:space="preserve">make lecture materials, class policies, activities, and assignments accessible to students.</w:t>
+      </w:r>
+    </w:p>
+    <w:p>
+      <w:pPr>
+        <w:pStyle w:val="FirstParagraph"/>
+      </w:pPr>
+      <w:r>
+        <w:t xml:space="preserve">I encourage you to discuss any concerns with me during office hours or through a course communications channel! Please let me know if you do not feel that I am holding up my end of the bargain.</w:t>
+      </w:r>
+    </w:p>
+    <w:p>
+      <w:pPr>
+        <w:pStyle w:val="BodyText"/>
+      </w:pPr>
+      <w:r>
+        <w:t xml:space="preserve">Students can optimize their performance in the course by:</w:t>
+      </w:r>
+    </w:p>
+    <w:p>
+      <w:pPr>
         <w:pStyle w:val="Compact"/>
-      </w:pPr>
-      <w:r>
-        <w:t xml:space="preserve">make lecture materials, class policies, activities, and assignments accessible to students.</w:t>
-      </w:r>
-    </w:p>
-    <w:p>
-      <w:pPr>
-        <w:pStyle w:val="FirstParagraph"/>
-      </w:pPr>
-      <w:r>
-        <w:t xml:space="preserve">I encourage you to discuss any concerns with me during office hours or through a course communications channel! Please let me know if you do not feel that I am holding up my end of the bargain.</w:t>
-      </w:r>
-    </w:p>
-    <w:p>
-      <w:pPr>
-        <w:pStyle w:val="BodyText"/>
-      </w:pPr>
-      <w:r>
-        <w:t xml:space="preserve">Students can optimize their performance in the course by:</w:t>
-      </w:r>
-    </w:p>
-    <w:p>
-      <w:pPr>
         <w:numPr>
           <w:ilvl w:val="0"/>
           <w:numId w:val="1008"/>
         </w:numPr>
+      </w:pPr>
+      <w:r>
+        <w:t xml:space="preserve">attending all lectures;</w:t>
+      </w:r>
+    </w:p>
+    <w:p>
+      <w:pPr>
         <w:pStyle w:val="Compact"/>
-      </w:pPr>
-      <w:r>
-        <w:t xml:space="preserve">attending all lectures;</w:t>
-      </w:r>
-    </w:p>
-    <w:p>
-      <w:pPr>
         <w:numPr>
           <w:ilvl w:val="0"/>
           <w:numId w:val="1008"/>
         </w:numPr>
+      </w:pPr>
+      <w:r>
+        <w:t xml:space="preserve">doing any required preparatory work before class;</w:t>
+      </w:r>
+    </w:p>
+    <w:p>
+      <w:pPr>
         <w:pStyle w:val="Compact"/>
-      </w:pPr>
-      <w:r>
-        <w:t xml:space="preserve">doing any required preparatory work before class;</w:t>
-      </w:r>
-    </w:p>
-    <w:p>
-      <w:pPr>
         <w:numPr>
           <w:ilvl w:val="0"/>
           <w:numId w:val="1008"/>
         </w:numPr>
+      </w:pPr>
+      <w:r>
+        <w:t xml:space="preserve">actively participating in online and in-class discussions;</w:t>
+      </w:r>
+    </w:p>
+    <w:p>
+      <w:pPr>
         <w:pStyle w:val="Compact"/>
-      </w:pPr>
-      <w:r>
-        <w:t xml:space="preserve">actively participating in online and in-class discussions;</w:t>
-      </w:r>
-    </w:p>
-    <w:p>
-      <w:pPr>
         <w:numPr>
           <w:ilvl w:val="0"/>
           <w:numId w:val="1008"/>
         </w:numPr>
+      </w:pPr>
+      <w:r>
+        <w:t xml:space="preserve">beginning assignments and other work early;</w:t>
+      </w:r>
+    </w:p>
+    <w:p>
+      <w:pPr>
         <w:pStyle w:val="Compact"/>
-      </w:pPr>
-      <w:r>
-        <w:t xml:space="preserve">beginning assignments and other work early;</w:t>
-      </w:r>
-    </w:p>
-    <w:p>
-      <w:pPr>
         <w:numPr>
           <w:ilvl w:val="0"/>
           <w:numId w:val="1008"/>
         </w:numPr>
-        <w:pStyle w:val="Compact"/>
       </w:pPr>
       <w:r>
         <w:t xml:space="preserve">and attending office hours as needed.</w:t>
@@ -935,35 +869,35 @@
     </w:p>
     <w:p>
       <w:pPr>
+        <w:pStyle w:val="Compact"/>
         <w:numPr>
           <w:ilvl w:val="0"/>
           <w:numId w:val="1009"/>
         </w:numPr>
+      </w:pPr>
+      <w:r>
+        <w:t xml:space="preserve">share their experiences, values, and beliefs;</w:t>
+      </w:r>
+    </w:p>
+    <w:p>
+      <w:pPr>
         <w:pStyle w:val="Compact"/>
-      </w:pPr>
-      <w:r>
-        <w:t xml:space="preserve">share their experiences, values, and beliefs;</w:t>
-      </w:r>
-    </w:p>
-    <w:p>
-      <w:pPr>
         <w:numPr>
           <w:ilvl w:val="0"/>
           <w:numId w:val="1009"/>
         </w:numPr>
+      </w:pPr>
+      <w:r>
+        <w:t xml:space="preserve">be open to and respectful of the views of others; and</w:t>
+      </w:r>
+    </w:p>
+    <w:p>
+      <w:pPr>
         <w:pStyle w:val="Compact"/>
-      </w:pPr>
-      <w:r>
-        <w:t xml:space="preserve">be open to and respectful of the views of others; and</w:t>
-      </w:r>
-    </w:p>
-    <w:p>
-      <w:pPr>
         <w:numPr>
           <w:ilvl w:val="0"/>
           <w:numId w:val="1009"/>
         </w:numPr>
-        <w:pStyle w:val="Compact"/>
       </w:pPr>
       <w:r>
         <w:t xml:space="preserve">value each other’s opinions and communicate in a respectful manner.</w:t>
@@ -1024,7 +958,7 @@
                     <a:graphicData uri="http://schemas.openxmlformats.org/drawingml/2006/picture">
                       <pic:pic>
                         <pic:nvPicPr>
-                          <pic:cNvPr descr="/Users/vs498/Applications/quarto/share/formats/docx/important.png" id="35" name="Picture"/>
+                          <pic:cNvPr descr="/Applications/quarto/share/formats/docx/important.png" id="35" name="Picture"/>
                           <pic:cNvPicPr>
                             <a:picLocks noChangeArrowheads="1" noChangeAspect="1"/>
                           </pic:cNvPicPr>
@@ -1175,7 +1109,7 @@
                     <a:graphicData uri="http://schemas.openxmlformats.org/drawingml/2006/picture">
                       <pic:pic>
                         <pic:nvPicPr>
-                          <pic:cNvPr descr="/Users/vs498/Applications/quarto/share/formats/docx/important.png" id="39" name="Picture"/>
+                          <pic:cNvPr descr="/Applications/quarto/share/formats/docx/important.png" id="39" name="Picture"/>
                           <pic:cNvPicPr>
                             <a:picLocks noChangeArrowheads="1" noChangeAspect="1"/>
                           </pic:cNvPicPr>
@@ -1331,7 +1265,7 @@
                     <a:graphicData uri="http://schemas.openxmlformats.org/drawingml/2006/picture">
                       <pic:pic>
                         <pic:nvPicPr>
-                          <pic:cNvPr descr="/Users/vs498/Applications/quarto/share/formats/docx/important.png" id="43" name="Picture"/>
+                          <pic:cNvPr descr="/Applications/quarto/share/formats/docx/important.png" id="43" name="Picture"/>
                           <pic:cNvPicPr>
                             <a:picLocks noChangeArrowheads="1" noChangeAspect="1"/>
                           </pic:cNvPicPr>
@@ -1388,11 +1322,11 @@
           </w:tcPr>
           <w:p>
             <w:pPr>
+              <w:pStyle w:val="Compact"/>
               <w:numPr>
                 <w:ilvl w:val="0"/>
                 <w:numId w:val="1010"/>
               </w:numPr>
-              <w:pStyle w:val="Compact"/>
             </w:pPr>
             <w:r>
               <w:t xml:space="preserve">If you wait until the day an assignment is due (or even late the previous night) to ask a question on Ed, there is a strong chance that I will not see your post prior to the deadline.</w:t>
@@ -1400,11 +1334,11 @@
           </w:p>
           <w:p>
             <w:pPr>
+              <w:pStyle w:val="Compact"/>
               <w:numPr>
                 <w:ilvl w:val="0"/>
                 <w:numId w:val="1010"/>
               </w:numPr>
-              <w:pStyle w:val="Compact"/>
             </w:pPr>
             <w:r>
               <w:t xml:space="preserve">But if you see unanswered questions and you have some insight, please answer! This class will work best when we all work together as a community.</w:t>
@@ -1492,7 +1426,7 @@
                     <a:graphicData uri="http://schemas.openxmlformats.org/drawingml/2006/picture">
                       <pic:pic>
                         <pic:nvPicPr>
-                          <pic:cNvPr descr="/Users/vs498/Applications/quarto/share/formats/docx/important.png" id="47" name="Picture"/>
+                          <pic:cNvPr descr="/Applications/quarto/share/formats/docx/important.png" id="47" name="Picture"/>
                           <pic:cNvPicPr>
                             <a:picLocks noChangeArrowheads="1" noChangeAspect="1"/>
                           </pic:cNvPicPr>
@@ -1593,8 +1527,8 @@
       </w:r>
       <w:r>
         <w:rPr>
+          <w:i/>
           <w:iCs/>
-          <w:i/>
         </w:rPr>
         <w:t xml:space="preserve">required</w:t>
       </w:r>
@@ -1649,7 +1583,7 @@
                     <a:graphicData uri="http://schemas.openxmlformats.org/drawingml/2006/picture">
                       <pic:pic>
                         <pic:nvPicPr>
-                          <pic:cNvPr descr="/Users/vs498/Applications/quarto/share/formats/docx/important.png" id="51" name="Picture"/>
+                          <pic:cNvPr descr="/Applications/quarto/share/formats/docx/important.png" id="51" name="Picture"/>
                           <pic:cNvPicPr>
                             <a:picLocks noChangeArrowheads="1" noChangeAspect="1"/>
                           </pic:cNvPicPr>
@@ -1737,8 +1671,8 @@
       </w:r>
       <w:r>
         <w:rPr>
+          <w:i/>
           <w:iCs/>
-          <w:i/>
         </w:rPr>
         <w:t xml:space="preserve">e.g.</w:t>
       </w:r>
@@ -1766,8 +1700,8 @@
       </w:r>
       <w:r>
         <w:rPr>
+          <w:i/>
           <w:iCs/>
-          <w:i/>
         </w:rPr>
         <w:t xml:space="preserve">e.g.</w:t>
       </w:r>
@@ -1794,8 +1728,8 @@
       </w:pPr>
       <w:r>
         <w:rPr>
+          <w:b/>
           <w:bCs/>
-          <w:b/>
         </w:rPr>
         <w:t xml:space="preserve">Masks are encouraged but not required in the classroom</w:t>
       </w:r>
@@ -1821,8 +1755,8 @@
       </w:r>
       <w:r>
         <w:rPr>
+          <w:i/>
           <w:iCs/>
-          <w:i/>
         </w:rPr>
         <w:t xml:space="preserve">strongly encourages</w:t>
       </w:r>
@@ -1890,7 +1824,7 @@
                     <a:graphicData uri="http://schemas.openxmlformats.org/drawingml/2006/picture">
                       <pic:pic>
                         <pic:nvPicPr>
-                          <pic:cNvPr descr="/Users/vs498/Applications/quarto/share/formats/docx/important.png" id="57" name="Picture"/>
+                          <pic:cNvPr descr="/Applications/quarto/share/formats/docx/important.png" id="57" name="Picture"/>
                           <pic:cNvPicPr>
                             <a:picLocks noChangeArrowheads="1" noChangeAspect="1"/>
                           </pic:cNvPicPr>
@@ -1954,8 +1888,8 @@
             </w:pPr>
             <w:r>
               <w:rPr>
+                <w:b/>
                 <w:bCs/>
-                <w:b/>
               </w:rPr>
               <w:t xml:space="preserve">TL;DR</w:t>
             </w:r>
@@ -1995,8 +1929,8 @@
       </w:r>
       <w:r>
         <w:rPr>
+          <w:b/>
           <w:bCs/>
-          <w:b/>
         </w:rPr>
         <w:t xml:space="preserve">All work submitted must represent the students’ own work and understanding</w:t>
       </w:r>
@@ -2008,8 +1942,8 @@
       </w:r>
       <w:r>
         <w:rPr>
+          <w:i/>
           <w:iCs/>
-          <w:i/>
         </w:rPr>
         <w:t xml:space="preserve">e.g.</w:t>
       </w:r>
@@ -2056,8 +1990,8 @@
       </w:r>
       <w:r>
         <w:rPr>
+          <w:b/>
           <w:bCs/>
-          <w:b/>
         </w:rPr>
         <w:t xml:space="preserve">should not be viewed as an invitation for plagiarism</w:t>
       </w:r>
@@ -2069,8 +2003,8 @@
       </w:r>
       <w:r>
         <w:rPr>
+          <w:b/>
           <w:bCs/>
-          <w:b/>
         </w:rPr>
         <w:t xml:space="preserve">All</w:t>
       </w:r>
@@ -2101,35 +2035,35 @@
     </w:p>
     <w:p>
       <w:pPr>
+        <w:pStyle w:val="Compact"/>
         <w:numPr>
           <w:ilvl w:val="0"/>
           <w:numId w:val="1011"/>
         </w:numPr>
+      </w:pPr>
+      <w:r>
+        <w:t xml:space="preserve">reference the URL of the service you are using, including the specific date you accessed it;</w:t>
+      </w:r>
+    </w:p>
+    <w:p>
+      <w:pPr>
         <w:pStyle w:val="Compact"/>
-      </w:pPr>
-      <w:r>
-        <w:t xml:space="preserve">reference the URL of the service you are using, including the specific date you accessed it;</w:t>
-      </w:r>
-    </w:p>
-    <w:p>
-      <w:pPr>
         <w:numPr>
           <w:ilvl w:val="0"/>
           <w:numId w:val="1011"/>
         </w:numPr>
+      </w:pPr>
+      <w:r>
+        <w:t xml:space="preserve">provide the exact query or queries used to interact with the tool; and</w:t>
+      </w:r>
+    </w:p>
+    <w:p>
+      <w:pPr>
         <w:pStyle w:val="Compact"/>
-      </w:pPr>
-      <w:r>
-        <w:t xml:space="preserve">provide the exact query or queries used to interact with the tool; and</w:t>
-      </w:r>
-    </w:p>
-    <w:p>
-      <w:pPr>
         <w:numPr>
           <w:ilvl w:val="0"/>
           <w:numId w:val="1011"/>
         </w:numPr>
-        <w:pStyle w:val="Compact"/>
       </w:pPr>
       <w:r>
         <w:t xml:space="preserve">report the exact response received.</w:t>
@@ -2141,8 +2075,8 @@
       </w:pPr>
       <w:r>
         <w:rPr>
+          <w:b/>
           <w:bCs/>
-          <w:b/>
         </w:rPr>
         <w:t xml:space="preserve">Failure to attain prior approval or fully reference the interaction, as described above, will be treated as plagiarism and referred to the University accordingly.</w:t>
       </w:r>
@@ -2169,8 +2103,8 @@
       </w:r>
       <w:r>
         <w:rPr>
+          <w:i/>
           <w:iCs/>
-          <w:i/>
         </w:rPr>
         <w:t xml:space="preserve">ahead of time</w:t>
       </w:r>
@@ -2185,8 +2119,8 @@
       </w:r>
       <w:r>
         <w:rPr>
+          <w:i/>
           <w:iCs/>
-          <w:i/>
         </w:rPr>
         <w:t xml:space="preserve">e.g.</w:t>
       </w:r>
@@ -2227,8 +2161,8 @@
       </w:r>
       <w:r>
         <w:rPr>
+          <w:b/>
           <w:bCs/>
-          <w:b/>
         </w:rPr>
         <w:t xml:space="preserve">brief</w:t>
       </w:r>
@@ -2249,8 +2183,8 @@
       </w:r>
       <w:r>
         <w:rPr>
+          <w:i/>
           <w:iCs/>
-          <w:i/>
         </w:rPr>
         <w:t xml:space="preserve">My answer agrees with the posted solution, but I still lost points.</w:t>
       </w:r>
@@ -2265,8 +2199,8 @@
       </w:r>
       <w:r>
         <w:rPr>
+          <w:i/>
           <w:iCs/>
-          <w:i/>
         </w:rPr>
         <w:t xml:space="preserve">I lost 4 points for something, but the rubric says it should only be worth 2 points.</w:t>
       </w:r>
@@ -2281,8 +2215,8 @@
       </w:r>
       <w:r>
         <w:rPr>
+          <w:i/>
           <w:iCs/>
-          <w:i/>
         </w:rPr>
         <w:t xml:space="preserve">You took points off for something, but it’s right here.</w:t>
       </w:r>
@@ -2297,8 +2231,8 @@
       </w:r>
       <w:r>
         <w:rPr>
+          <w:i/>
           <w:iCs/>
-          <w:i/>
         </w:rPr>
         <w:t xml:space="preserve">My answer is correct, even though it does not match the posted solution; here is an explanation</w:t>
       </w:r>
@@ -2316,8 +2250,8 @@
       </w:r>
       <w:r>
         <w:rPr>
+          <w:i/>
           <w:iCs/>
-          <w:i/>
         </w:rPr>
         <w:t xml:space="preserve">There is no explanation for my grade</w:t>
       </w:r>
@@ -2335,8 +2269,8 @@
       </w:r>
       <w:r>
         <w:rPr>
+          <w:i/>
           <w:iCs/>
-          <w:i/>
         </w:rPr>
         <w:t xml:space="preserve">I got a perfect score, but my solution has a mistake</w:t>
       </w:r>
@@ -2357,8 +2291,8 @@
       </w:r>
       <w:r>
         <w:rPr>
+          <w:i/>
           <w:iCs/>
-          <w:i/>
         </w:rPr>
         <w:t xml:space="preserve">There is a major error in the posted solution; here is an explanation</w:t>
       </w:r>
@@ -2372,13 +2306,7 @@
         <w:t xml:space="preserve"> </w:t>
       </w:r>
       <w:r>
-        <w:t xml:space="preserve">“</w:t>
-      </w:r>
-      <w:r>
-        <w:t xml:space="preserve">major error</w:t>
-      </w:r>
-      <w:r>
-        <w:t xml:space="preserve">”</w:t>
+        <w:t xml:space="preserve">“major error”</w:t>
       </w:r>
       <w:r>
         <w:t xml:space="preserve">! see below!).</w:t>
@@ -2431,7 +2359,7 @@
                     <a:graphicData uri="http://schemas.openxmlformats.org/drawingml/2006/picture">
                       <pic:pic>
                         <pic:nvPicPr>
-                          <pic:cNvPr descr="/Users/vs498/Applications/quarto/share/formats/docx/important.png" id="65" name="Picture"/>
+                          <pic:cNvPr descr="/Applications/quarto/share/formats/docx/important.png" id="65" name="Picture"/>
                           <pic:cNvPicPr>
                             <a:picLocks noChangeArrowheads="1" noChangeAspect="1"/>
                           </pic:cNvPicPr>
@@ -2555,7 +2483,7 @@
                     <a:graphicData uri="http://schemas.openxmlformats.org/drawingml/2006/picture">
                       <pic:pic>
                         <pic:nvPicPr>
-                          <pic:cNvPr descr="/Users/vs498/Applications/quarto/share/formats/docx/warning.png" id="68" name="Picture"/>
+                          <pic:cNvPr descr="/Applications/quarto/share/formats/docx/warning.png" id="68" name="Picture"/>
                           <pic:cNvPicPr>
                             <a:picLocks noChangeArrowheads="1" noChangeAspect="1"/>
                           </pic:cNvPicPr>
@@ -2679,7 +2607,7 @@
                     <a:graphicData uri="http://schemas.openxmlformats.org/drawingml/2006/picture">
                       <pic:pic>
                         <pic:nvPicPr>
-                          <pic:cNvPr descr="/Users/vs498/Applications/quarto/share/formats/docx/tip.png" id="70" name="Picture"/>
+                          <pic:cNvPr descr="/Applications/quarto/share/formats/docx/tip.png" id="70" name="Picture"/>
                           <pic:cNvPicPr>
                             <a:picLocks noChangeArrowheads="1" noChangeAspect="1"/>
                           </pic:cNvPicPr>
@@ -2736,11 +2664,11 @@
           </w:tcPr>
           <w:p>
             <w:pPr>
+              <w:pStyle w:val="Compact"/>
               <w:numPr>
                 <w:ilvl w:val="0"/>
                 <w:numId w:val="1012"/>
               </w:numPr>
-              <w:pStyle w:val="Compact"/>
             </w:pPr>
             <w:r>
               <w:t xml:space="preserve">If you submit a regrade request</w:t>
@@ -2750,8 +2678,8 @@
             </w:r>
             <w:r>
               <w:rPr>
+                <w:i/>
                 <w:iCs/>
-                <w:i/>
               </w:rPr>
               <w:t xml:space="preserve">correctly</w:t>
             </w:r>
@@ -2764,11 +2692,11 @@
           </w:p>
           <w:p>
             <w:pPr>
+              <w:pStyle w:val="Compact"/>
               <w:numPr>
                 <w:ilvl w:val="0"/>
                 <w:numId w:val="1012"/>
               </w:numPr>
-              <w:pStyle w:val="Compact"/>
             </w:pPr>
             <w:r>
               <w:t xml:space="preserve">If a significant error is discovered in a posted homework solution or in the exam solutions, everyone will in the class will receive</w:t>
@@ -2778,8 +2706,8 @@
             </w:r>
             <w:r>
               <w:rPr>
+                <w:i/>
                 <w:iCs/>
-                <w:i/>
               </w:rPr>
               <w:t xml:space="preserve">full</w:t>
             </w:r>
@@ -2793,13 +2721,7 @@
               <w:t xml:space="preserve"> </w:t>
             </w:r>
             <w:r>
-              <w:t xml:space="preserve">“</w:t>
-            </w:r>
-            <w:r>
-              <w:t xml:space="preserve">significant</w:t>
-            </w:r>
-            <w:r>
-              <w:t xml:space="preserve">”</w:t>
+              <w:t xml:space="preserve">“significant”</w:t>
             </w:r>
             <w:r>
               <w:t xml:space="preserve">.</w:t>
@@ -2875,7 +2797,6 @@
         <w:tblStyle w:val="Table"/>
         <w:tblW w:type="auto" w:w="0"/>
         <w:tblLook w:firstRow="1" w:lastRow="0" w:firstColumn="0" w:lastColumn="0" w:noHBand="0" w:noVBand="0" w:val="0020"/>
-        <w:jc w:val="start"/>
       </w:tblPr>
       <w:tblGrid>
         <w:gridCol w:w="3960"/>
@@ -2883,7 +2804,7 @@
       </w:tblGrid>
       <w:tr>
         <w:trPr>
-          <w:tblHeader w:val="true"/>
+          <w:tblHeader w:val="on"/>
         </w:trPr>
         <w:tc>
           <w:tcPr/>
@@ -3054,7 +2975,6 @@
         <w:tblStyle w:val="Table"/>
         <w:tblW w:type="auto" w:w="0"/>
         <w:tblLook w:firstRow="1" w:lastRow="0" w:firstColumn="0" w:lastColumn="0" w:noHBand="0" w:noVBand="0" w:val="0020"/>
-        <w:jc w:val="start"/>
       </w:tblPr>
       <w:tblGrid>
         <w:gridCol w:w="3960"/>
@@ -3062,7 +2982,7 @@
       </w:tblGrid>
       <w:tr>
         <w:trPr>
-          <w:tblHeader w:val="true"/>
+          <w:tblHeader w:val="on"/>
         </w:trPr>
         <w:tc>
           <w:tcPr/>
@@ -3484,47 +3404,47 @@
     </w:p>
     <w:p>
       <w:pPr>
+        <w:pStyle w:val="Compact"/>
         <w:numPr>
           <w:ilvl w:val="0"/>
           <w:numId w:val="1013"/>
         </w:numPr>
+      </w:pPr>
+      <w:r>
+        <w:t xml:space="preserve">Homeworks are due by 9:00pm Eastern Time on the designed due date. Your assignment notebook (which include your writeup and codes) should be submitted to Gradescope as a PDF with the answers to each question tagged (a failure to do this will result in deductions).</w:t>
+      </w:r>
+    </w:p>
+    <w:p>
+      <w:pPr>
         <w:pStyle w:val="Compact"/>
-      </w:pPr>
-      <w:r>
-        <w:t xml:space="preserve">Homeworks are due by 9:00pm Eastern Time on the designed due date. Your assignment notebook (which include your writeup and codes) should be submitted to Gradescope as a PDF with the answers to each question tagged (a failure to do this will result in deductions).</w:t>
-      </w:r>
-    </w:p>
-    <w:p>
-      <w:pPr>
         <w:numPr>
           <w:ilvl w:val="0"/>
           <w:numId w:val="1013"/>
         </w:numPr>
+      </w:pPr>
+      <w:r>
+        <w:t xml:space="preserve">A standard rubric is available.</w:t>
+      </w:r>
+    </w:p>
+    <w:p>
+      <w:pPr>
         <w:pStyle w:val="Compact"/>
-      </w:pPr>
-      <w:r>
-        <w:t xml:space="preserve">A standard rubric is available.</w:t>
-      </w:r>
-    </w:p>
-    <w:p>
-      <w:pPr>
         <w:numPr>
           <w:ilvl w:val="0"/>
           <w:numId w:val="1013"/>
         </w:numPr>
+      </w:pPr>
+      <w:r>
+        <w:t xml:space="preserve">Students in 5850 will be asked to complete additional homework problems which go more deeply into the underlying concepts or apply more advanced techniques.</w:t>
+      </w:r>
+    </w:p>
+    <w:p>
+      <w:pPr>
         <w:pStyle w:val="Compact"/>
-      </w:pPr>
-      <w:r>
-        <w:t xml:space="preserve">Students in 5850 will be asked to complete additional homework problems which go more deeply into the underlying concepts or apply more advanced techniques.</w:t>
-      </w:r>
-    </w:p>
-    <w:p>
-      <w:pPr>
         <w:numPr>
           <w:ilvl w:val="0"/>
           <w:numId w:val="1013"/>
         </w:numPr>
-        <w:pStyle w:val="Compact"/>
       </w:pPr>
       <w:r>
         <w:t xml:space="preserve">Regrade requests for specific problems must be made within a week of the grading of that assignment.</w:t>
@@ -3558,35 +3478,35 @@
     </w:p>
     <w:p>
       <w:pPr>
+        <w:pStyle w:val="Compact"/>
         <w:numPr>
           <w:ilvl w:val="0"/>
           <w:numId w:val="1014"/>
         </w:numPr>
+      </w:pPr>
+      <w:r>
+        <w:t xml:space="preserve">A proposal describing the research question and hypotheses, the data set, and the numerical or statistical models the student would like to use to test the hypotheses;</w:t>
+      </w:r>
+    </w:p>
+    <w:p>
+      <w:pPr>
         <w:pStyle w:val="Compact"/>
-      </w:pPr>
-      <w:r>
-        <w:t xml:space="preserve">A proposal describing the research question and hypotheses, the data set, and the numerical or statistical models the student would like to use to test the hypotheses;</w:t>
-      </w:r>
-    </w:p>
-    <w:p>
-      <w:pPr>
         <w:numPr>
           <w:ilvl w:val="0"/>
           <w:numId w:val="1014"/>
         </w:numPr>
+      </w:pPr>
+      <w:r>
+        <w:t xml:space="preserve">A simulation study applying simulation methods to the models;</w:t>
+      </w:r>
+    </w:p>
+    <w:p>
+      <w:pPr>
         <w:pStyle w:val="Compact"/>
-      </w:pPr>
-      <w:r>
-        <w:t xml:space="preserve">A simulation study applying simulation methods to the models;</w:t>
-      </w:r>
-    </w:p>
-    <w:p>
-      <w:pPr>
         <w:numPr>
           <w:ilvl w:val="0"/>
           <w:numId w:val="1014"/>
         </w:numPr>
-        <w:pStyle w:val="Compact"/>
       </w:pPr>
       <w:r>
         <w:t xml:space="preserve">A final presentation and report.</w:t>
@@ -3607,9 +3527,8 @@
       <w:tblPr>
         <w:tblStyle w:val="Table"/>
         <w:tblW w:type="pct" w:w="5000"/>
+        <w:tblLayout w:type="fixed"/>
         <w:tblLook w:firstRow="1" w:lastRow="0" w:firstColumn="0" w:lastColumn="0" w:noHBand="0" w:noVBand="0" w:val="0020"/>
-        <w:jc w:val="start"/>
-        <w:tblLayout w:type="fixed"/>
       </w:tblPr>
       <w:tblGrid>
         <w:gridCol w:w="709"/>
@@ -3618,7 +3537,7 @@
       </w:tblGrid>
       <w:tr>
         <w:trPr>
-          <w:tblHeader w:val="true"/>
+          <w:tblHeader w:val="on"/>
         </w:trPr>
         <w:tc>
           <w:tcPr/>
@@ -3683,10 +3602,10 @@
             </w:pPr>
             <w:r>
               <w:rPr>
+                <w:b/>
+                <w:bCs/>
+                <w:i/>
                 <w:iCs/>
-                <w:i/>
-                <w:bCs/>
-                <w:b/>
               </w:rPr>
               <w:t xml:space="preserve">Introduction and Class Overview</w:t>
             </w:r>
@@ -3871,10 +3790,10 @@
             </w:pPr>
             <w:r>
               <w:rPr>
+                <w:b/>
+                <w:bCs/>
+                <w:i/>
                 <w:iCs/>
-                <w:i/>
-                <w:bCs/>
-                <w:b/>
               </w:rPr>
               <w:t xml:space="preserve">Probability and Statistics Background and Review</w:t>
             </w:r>
@@ -4097,10 +4016,10 @@
             </w:pPr>
             <w:r>
               <w:rPr>
+                <w:b/>
+                <w:bCs/>
+                <w:i/>
                 <w:iCs/>
-                <w:i/>
-                <w:bCs/>
-                <w:b/>
               </w:rPr>
               <w:t xml:space="preserve">Data Visualization and Graphical Checks</w:t>
             </w:r>
@@ -4179,8 +4098,8 @@
             </w:pPr>
             <w:r>
               <w:rPr>
+                <w:i/>
                 <w:iCs/>
-                <w:i/>
               </w:rPr>
               <w:t xml:space="preserve">February Break</w:t>
             </w:r>
@@ -4289,10 +4208,10 @@
             </w:pPr>
             <w:r>
               <w:rPr>
+                <w:b/>
+                <w:bCs/>
+                <w:i/>
                 <w:iCs/>
-                <w:i/>
-                <w:bCs/>
-                <w:b/>
               </w:rPr>
               <w:t xml:space="preserve">Simulation Methods</w:t>
             </w:r>
@@ -4599,8 +4518,8 @@
             </w:pPr>
             <w:r>
               <w:rPr>
+                <w:i/>
                 <w:iCs/>
-                <w:i/>
               </w:rPr>
               <w:t xml:space="preserve">Spring Break</w:t>
             </w:r>
@@ -4641,8 +4560,8 @@
             </w:pPr>
             <w:r>
               <w:rPr>
+                <w:i/>
                 <w:iCs/>
-                <w:i/>
               </w:rPr>
               <w:t xml:space="preserve">Spring Break</w:t>
             </w:r>
@@ -4675,10 +4594,10 @@
             </w:pPr>
             <w:r>
               <w:rPr>
+                <w:b/>
+                <w:bCs/>
+                <w:i/>
                 <w:iCs/>
-                <w:i/>
-                <w:bCs/>
-                <w:b/>
               </w:rPr>
               <w:t xml:space="preserve">Model Calibration</w:t>
             </w:r>
@@ -4825,10 +4744,10 @@
             </w:pPr>
             <w:r>
               <w:rPr>
+                <w:b/>
+                <w:bCs/>
+                <w:i/>
                 <w:iCs/>
-                <w:i/>
-                <w:bCs/>
-                <w:b/>
               </w:rPr>
               <w:t xml:space="preserve">Model Selection</w:t>
             </w:r>
@@ -4975,10 +4894,10 @@
             </w:pPr>
             <w:r>
               <w:rPr>
+                <w:b/>
+                <w:bCs/>
+                <w:i/>
                 <w:iCs/>
-                <w:i/>
-                <w:bCs/>
-                <w:b/>
               </w:rPr>
               <w:t xml:space="preserve">Emulation and Surrogate Modeling</w:t>
             </w:r>
@@ -5101,7 +5020,11 @@
       </w:tr>
     </w:tbl>
     <w:bookmarkEnd w:id="81"/>
-    <w:sectPr/>
+    <w:sectPr>
+      <w:footnotePr>
+        <w:numRestart w:val="eachSect"/>
+      </w:footnotePr>
+    </w:sectPr>
   </w:body>
 </w:document>
 </file>
@@ -5132,14 +5055,14 @@
 <file path=word/numbering.xml><?xml version="1.0" encoding="utf-8"?>
 <w:numbering xmlns:w="http://schemas.openxmlformats.org/wordprocessingml/2006/main">
   <w:abstractNum w:abstractNumId="990">
-    <w:nsid w:val="A990"/>
+    <w:nsid w:val="0000A990"/>
     <w:multiLevelType w:val="multilevel"/>
     <w:lvl w:ilvl="0">
       <w:numFmt w:val="bullet"/>
       <w:lvlText w:val=" "/>
       <w:lvlJc w:val="left"/>
       <w:pPr>
-        <w:ind w:left="720" w:hanging="480"/>
+        <w:ind w:left="720" w:hanging="360"/>
       </w:pPr>
     </w:lvl>
     <w:lvl w:ilvl="1">
@@ -5147,7 +5070,7 @@
       <w:lvlText w:val=" "/>
       <w:lvlJc w:val="left"/>
       <w:pPr>
-        <w:ind w:left="1440" w:hanging="480"/>
+        <w:ind w:left="1440" w:hanging="360"/>
       </w:pPr>
     </w:lvl>
     <w:lvl w:ilvl="2">
@@ -5155,7 +5078,7 @@
       <w:lvlText w:val=" "/>
       <w:lvlJc w:val="left"/>
       <w:pPr>
-        <w:ind w:left="2160" w:hanging="480"/>
+        <w:ind w:left="2160" w:hanging="360"/>
       </w:pPr>
     </w:lvl>
     <w:lvl w:ilvl="3">
@@ -5163,7 +5086,7 @@
       <w:lvlText w:val=" "/>
       <w:lvlJc w:val="left"/>
       <w:pPr>
-        <w:ind w:left="2880" w:hanging="480"/>
+        <w:ind w:left="2880" w:hanging="360"/>
       </w:pPr>
     </w:lvl>
     <w:lvl w:ilvl="4">
@@ -5171,7 +5094,7 @@
       <w:lvlText w:val=" "/>
       <w:lvlJc w:val="left"/>
       <w:pPr>
-        <w:ind w:left="3600" w:hanging="480"/>
+        <w:ind w:left="3600" w:hanging="360"/>
       </w:pPr>
     </w:lvl>
     <w:lvl w:ilvl="5">
@@ -5179,7 +5102,7 @@
       <w:lvlText w:val=" "/>
       <w:lvlJc w:val="left"/>
       <w:pPr>
-        <w:ind w:left="4320" w:hanging="480"/>
+        <w:ind w:left="4320" w:hanging="360"/>
       </w:pPr>
     </w:lvl>
     <w:lvl w:ilvl="6">
@@ -5187,7 +5110,7 @@
       <w:lvlText w:val=" "/>
       <w:lvlJc w:val="left"/>
       <w:pPr>
-        <w:ind w:left="5040" w:hanging="480"/>
+        <w:ind w:left="5040" w:hanging="360"/>
       </w:pPr>
     </w:lvl>
     <w:lvl w:ilvl="7">
@@ -5195,7 +5118,7 @@
       <w:lvlText w:val=" "/>
       <w:lvlJc w:val="left"/>
       <w:pPr>
-        <w:ind w:left="5760" w:hanging="480"/>
+        <w:ind w:left="5760" w:hanging="360"/>
       </w:pPr>
     </w:lvl>
     <w:lvl w:ilvl="8">
@@ -5203,84 +5126,111 @@
       <w:lvlText w:val=" "/>
       <w:lvlJc w:val="left"/>
       <w:pPr>
-        <w:ind w:left="6480" w:hanging="480"/>
+        <w:ind w:left="6480" w:hanging="360"/>
       </w:pPr>
     </w:lvl>
   </w:abstractNum>
   <w:abstractNum w:abstractNumId="991">
-    <w:nsid w:val="A991"/>
+    <w:nsid w:val="0000A991"/>
     <w:multiLevelType w:val="multilevel"/>
     <w:lvl w:ilvl="0">
       <w:numFmt w:val="bullet"/>
-      <w:lvlText w:val="•"/>
+      <w:lvlText w:val=""/>
       <w:lvlJc w:val="left"/>
       <w:pPr>
-        <w:ind w:left="720" w:hanging="480"/>
-      </w:pPr>
+        <w:ind w:left="720" w:hanging="360"/>
+      </w:pPr>
+      <w:rPr>
+        <w:rFonts w:ascii="Symbol" w:hAnsi="Symbol" w:cs="Symbol" w:hint="default"/>
+      </w:rPr>
     </w:lvl>
     <w:lvl w:ilvl="1">
       <w:numFmt w:val="bullet"/>
-      <w:lvlText w:val="–"/>
+      <w:lvlText w:val="o"/>
       <w:lvlJc w:val="left"/>
       <w:pPr>
-        <w:ind w:left="1440" w:hanging="480"/>
-      </w:pPr>
+        <w:ind w:left="1440" w:hanging="360"/>
+      </w:pPr>
+      <w:rPr>
+        <w:rFonts w:ascii="Courier New" w:hAnsi="Courier New" w:cs="Courier New" w:hint="default"/>
+      </w:rPr>
     </w:lvl>
     <w:lvl w:ilvl="2">
       <w:numFmt w:val="bullet"/>
-      <w:lvlText w:val="•"/>
+      <w:lvlText w:val=""/>
       <w:lvlJc w:val="left"/>
       <w:pPr>
-        <w:ind w:left="2160" w:hanging="480"/>
-      </w:pPr>
+        <w:ind w:left="2160" w:hanging="360"/>
+      </w:pPr>
+      <w:rPr>
+        <w:rFonts w:ascii="Wingdings" w:hAnsi="Wingdings" w:cs="Wingdings" w:hint="default"/>
+      </w:rPr>
     </w:lvl>
     <w:lvl w:ilvl="3">
       <w:numFmt w:val="bullet"/>
-      <w:lvlText w:val="–"/>
+      <w:lvlText w:val=""/>
       <w:lvlJc w:val="left"/>
       <w:pPr>
-        <w:ind w:left="2880" w:hanging="480"/>
-      </w:pPr>
+        <w:ind w:left="2880" w:hanging="360"/>
+      </w:pPr>
+      <w:rPr>
+        <w:rFonts w:ascii="Symbol" w:hAnsi="Symbol" w:cs="Symbol" w:hint="default"/>
+      </w:rPr>
     </w:lvl>
     <w:lvl w:ilvl="4">
       <w:numFmt w:val="bullet"/>
-      <w:lvlText w:val="•"/>
+      <w:lvlText w:val="o"/>
       <w:lvlJc w:val="left"/>
       <w:pPr>
-        <w:ind w:left="3600" w:hanging="480"/>
-      </w:pPr>
+        <w:ind w:left="3600" w:hanging="360"/>
+      </w:pPr>
+      <w:rPr>
+        <w:rFonts w:ascii="Courier New" w:hAnsi="Courier New" w:cs="Courier New" w:hint="default"/>
+      </w:rPr>
     </w:lvl>
     <w:lvl w:ilvl="5">
       <w:numFmt w:val="bullet"/>
-      <w:lvlText w:val="–"/>
+      <w:lvlText w:val=""/>
       <w:lvlJc w:val="left"/>
       <w:pPr>
-        <w:ind w:left="4320" w:hanging="480"/>
-      </w:pPr>
+        <w:ind w:left="4320" w:hanging="360"/>
+      </w:pPr>
+      <w:rPr>
+        <w:rFonts w:ascii="Wingdings" w:hAnsi="Wingdings" w:cs="Wingdings" w:hint="default"/>
+      </w:rPr>
     </w:lvl>
     <w:lvl w:ilvl="6">
       <w:numFmt w:val="bullet"/>
-      <w:lvlText w:val="•"/>
+      <w:lvlText w:val=""/>
       <w:lvlJc w:val="left"/>
       <w:pPr>
-        <w:ind w:left="5040" w:hanging="480"/>
-      </w:pPr>
+        <w:ind w:left="5040" w:hanging="360"/>
+      </w:pPr>
+      <w:rPr>
+        <w:rFonts w:ascii="Symbol" w:hAnsi="Symbol" w:cs="Symbol" w:hint="default"/>
+      </w:rPr>
     </w:lvl>
     <w:lvl w:ilvl="7">
       <w:numFmt w:val="bullet"/>
-      <w:lvlText w:val="–"/>
+      <w:lvlText w:val="o"/>
       <w:lvlJc w:val="left"/>
       <w:pPr>
-        <w:ind w:left="5760" w:hanging="480"/>
-      </w:pPr>
+        <w:ind w:left="5760" w:hanging="360"/>
+      </w:pPr>
+      <w:rPr>
+        <w:rFonts w:ascii="Courier New" w:hAnsi="Courier New" w:cs="Courier New" w:hint="default"/>
+      </w:rPr>
     </w:lvl>
     <w:lvl w:ilvl="8">
       <w:numFmt w:val="bullet"/>
-      <w:lvlText w:val="•"/>
+      <w:lvlText w:val=""/>
       <w:lvlJc w:val="left"/>
       <w:pPr>
-        <w:ind w:left="6480" w:hanging="480"/>
-      </w:pPr>
+        <w:ind w:left="6480" w:hanging="360"/>
+      </w:pPr>
+      <w:rPr>
+        <w:rFonts w:ascii="Wingdings" w:hAnsi="Wingdings" w:cs="Wingdings" w:hint="default"/>
+      </w:rPr>
     </w:lvl>
   </w:abstractNum>
   <w:num w:numId="1000">
@@ -5357,10 +5307,10 @@
     <w:name w:val="Body Text"/>
     <w:basedOn w:val="Normal"/>
     <w:link w:val="BodyTextChar"/>
+    <w:qFormat/>
     <w:pPr>
       <w:spacing w:after="180" w:before="180"/>
     </w:pPr>
-    <w:qFormat/>
   </w:style>
   <w:style w:customStyle="1" w:styleId="FirstParagraph" w:type="paragraph">
     <w:name w:val="First Paragraph"/>
@@ -5380,57 +5330,94 @@
     <w:name w:val="Title"/>
     <w:basedOn w:val="Normal"/>
     <w:next w:val="BodyText"/>
+    <w:link w:val="TitleChar"/>
+    <w:uiPriority w:val="10"/>
     <w:qFormat/>
+    <w:rsid w:val="00A10FD9"/>
     <w:pPr>
-      <w:keepNext/>
-      <w:keepLines/>
-      <w:spacing w:after="240" w:before="480"/>
+      <w:spacing w:after="80" w:line="240" w:lineRule="auto"/>
+      <w:contextualSpacing/>
       <w:jc w:val="center"/>
     </w:pPr>
     <w:rPr>
       <w:rFonts w:asciiTheme="majorHAnsi" w:cstheme="majorBidi" w:eastAsiaTheme="majorEastAsia" w:hAnsiTheme="majorHAnsi"/>
-      <w:b/>
-      <w:bCs/>
-      <w:color w:themeColor="accent1" w:themeShade="B5" w:val="345A8A"/>
-      <w:sz w:val="36"/>
-      <w:szCs w:val="36"/>
+      <w:sz w:val="56"/>
+      <w:szCs w:val="56"/>
+    </w:rPr>
+  </w:style>
+  <w:style w:customStyle="1" w:styleId="TitleChar" w:type="character">
+    <w:name w:val="Title Char"/>
+    <w:basedOn w:val="DefaultParagraphFont"/>
+    <w:link w:val="Title"/>
+    <w:uiPriority w:val="10"/>
+    <w:rsid w:val="00A10FD9"/>
+    <w:rPr>
+      <w:rFonts w:asciiTheme="majorHAnsi" w:cstheme="majorBidi" w:eastAsiaTheme="majorEastAsia" w:hAnsiTheme="majorHAnsi"/>
+      <w:sz w:val="56"/>
+      <w:szCs w:val="56"/>
     </w:rPr>
   </w:style>
   <w:style w:styleId="Subtitle" w:type="paragraph">
     <w:name w:val="Subtitle"/>
+    <w:basedOn w:val="Title"/>
+    <w:next w:val="BodyText"/>
+    <w:link w:val="SubtitleChar"/>
+    <w:uiPriority w:val="11"/>
+    <w:qFormat/>
+    <w:rsid w:val="00A10FD9"/>
+    <w:pPr>
+      <w:numPr>
+        <w:ilvl w:val="1"/>
+      </w:numPr>
+    </w:pPr>
+    <w:rPr>
+      <w:rFonts w:cstheme="majorBidi" w:eastAsiaTheme="majorEastAsia"/>
+      <w:spacing w:val="15"/>
+      <w:sz w:val="28"/>
+      <w:szCs w:val="28"/>
+    </w:rPr>
+  </w:style>
+  <w:style w:customStyle="1" w:styleId="SubtitleChar" w:type="character">
+    <w:name w:val="Subtitle Char"/>
+    <w:basedOn w:val="DefaultParagraphFont"/>
+    <w:link w:val="Subtitle"/>
+    <w:uiPriority w:val="11"/>
+    <w:rsid w:val="00A10FD9"/>
+    <w:rPr>
+      <w:rFonts w:cstheme="majorBidi" w:eastAsiaTheme="majorEastAsia"/>
+      <w:color w:themeColor="text1" w:themeTint="A6" w:val="595959"/>
+      <w:spacing w:val="15"/>
+      <w:sz w:val="28"/>
+      <w:szCs w:val="28"/>
+    </w:rPr>
+  </w:style>
+  <w:style w:customStyle="1" w:styleId="Author" w:type="paragraph">
+    <w:name w:val="Author"/>
     <w:basedOn w:val="Title"/>
     <w:next w:val="BodyText"/>
     <w:qFormat/>
     <w:pPr>
       <w:keepNext/>
       <w:keepLines/>
-      <w:spacing w:after="240" w:before="240"/>
-      <w:jc w:val="center"/>
     </w:pPr>
     <w:rPr>
-      <w:sz w:val="30"/>
-      <w:szCs w:val="30"/>
+      <w:sz w:val="24"/>
+      <w:szCs w:val="24"/>
     </w:rPr>
   </w:style>
-  <w:style w:customStyle="1" w:styleId="Author" w:type="paragraph">
-    <w:name w:val="Author"/>
+  <w:style w:styleId="Date" w:type="paragraph">
+    <w:name w:val="Date"/>
+    <w:basedOn w:val="Title"/>
     <w:next w:val="BodyText"/>
     <w:qFormat/>
     <w:pPr>
       <w:keepNext/>
       <w:keepLines/>
-      <w:jc w:val="center"/>
     </w:pPr>
-  </w:style>
-  <w:style w:styleId="Date" w:type="paragraph">
-    <w:name w:val="Date"/>
-    <w:next w:val="BodyText"/>
-    <w:qFormat/>
-    <w:pPr>
-      <w:keepNext/>
-      <w:keepLines/>
-      <w:jc w:val="center"/>
-    </w:pPr>
+    <w:rPr>
+      <w:sz w:val="24"/>
+      <w:szCs w:val="24"/>
+    </w:rPr>
   </w:style>
   <w:style w:customStyle="1" w:styleId="AbstractTitle" w:type="paragraph">
     <w:name w:val="Abstract Title"/>
@@ -5440,15 +5427,13 @@
     <w:pPr>
       <w:keepNext/>
       <w:keepLines/>
+      <w:spacing w:after="0" w:before="300"/>
       <w:jc w:val="center"/>
-      <w:spacing w:after="0" w:before="300"/>
     </w:pPr>
     <w:rPr>
+      <w:b/>
       <w:sz w:val="20"/>
       <w:szCs w:val="20"/>
-      <w:b/>
-      <w:color w:val="345A8A"/>
-      &gt;
     </w:rPr>
   </w:style>
   <w:style w:customStyle="1" w:styleId="Abstract" w:type="paragraph">
@@ -5475,191 +5460,321 @@
     <w:rPr/>
   </w:style>
   <w:style w:styleId="Heading1" w:type="paragraph">
-    <w:name w:val="Heading 1"/>
+    <w:name w:val="heading 1"/>
     <w:basedOn w:val="Normal"/>
     <w:next w:val="BodyText"/>
+    <w:link w:val="Heading1Char"/>
     <w:uiPriority w:val="9"/>
     <w:qFormat/>
+    <w:rsid w:val="00A10FD9"/>
     <w:pPr>
       <w:keepNext/>
       <w:keepLines/>
-      <w:spacing w:after="0" w:before="480"/>
+      <w:spacing w:after="80" w:before="360"/>
       <w:outlineLvl w:val="0"/>
     </w:pPr>
     <w:rPr>
       <w:rFonts w:asciiTheme="majorHAnsi" w:cstheme="majorBidi" w:eastAsiaTheme="majorEastAsia" w:hAnsiTheme="majorHAnsi"/>
-      <w:b/>
-      <w:bCs/>
-      <w:color w:themeColor="accent1" w:val="4F81BD"/>
-      <w:sz w:val="32"/>
-      <w:szCs w:val="32"/>
+      <w:color w:themeColor="accent1" w:themeShade="BF" w:val="0F4761"/>
+      <w:sz w:val="40"/>
+      <w:szCs w:val="40"/>
     </w:rPr>
   </w:style>
   <w:style w:styleId="Heading2" w:type="paragraph">
-    <w:name w:val="Heading 2"/>
+    <w:name w:val="heading 2"/>
     <w:basedOn w:val="Normal"/>
     <w:next w:val="BodyText"/>
+    <w:link w:val="Heading2Char"/>
     <w:uiPriority w:val="9"/>
+    <w:semiHidden/>
     <w:unhideWhenUsed/>
     <w:qFormat/>
+    <w:rsid w:val="00A10FD9"/>
     <w:pPr>
       <w:keepNext/>
       <w:keepLines/>
-      <w:spacing w:after="0" w:before="200"/>
+      <w:spacing w:after="80" w:before="160"/>
       <w:outlineLvl w:val="1"/>
     </w:pPr>
     <w:rPr>
       <w:rFonts w:asciiTheme="majorHAnsi" w:cstheme="majorBidi" w:eastAsiaTheme="majorEastAsia" w:hAnsiTheme="majorHAnsi"/>
-      <w:b/>
-      <w:bCs/>
-      <w:color w:themeColor="accent1" w:val="4F81BD"/>
+      <w:color w:themeColor="accent1" w:themeShade="BF" w:val="0F4761"/>
+      <w:sz w:val="32"/>
+      <w:szCs w:val="32"/>
+    </w:rPr>
+  </w:style>
+  <w:style w:styleId="Heading3" w:type="paragraph">
+    <w:name w:val="heading 3"/>
+    <w:basedOn w:val="Normal"/>
+    <w:next w:val="BodyText"/>
+    <w:link w:val="Heading3Char"/>
+    <w:uiPriority w:val="9"/>
+    <w:semiHidden/>
+    <w:unhideWhenUsed/>
+    <w:qFormat/>
+    <w:rsid w:val="00A10FD9"/>
+    <w:pPr>
+      <w:keepNext/>
+      <w:keepLines/>
+      <w:spacing w:after="80" w:before="160"/>
+      <w:outlineLvl w:val="2"/>
+    </w:pPr>
+    <w:rPr>
+      <w:rFonts w:cstheme="majorBidi" w:eastAsiaTheme="majorEastAsia"/>
+      <w:color w:themeColor="accent1" w:themeShade="BF" w:val="0F4761"/>
       <w:sz w:val="28"/>
       <w:szCs w:val="28"/>
     </w:rPr>
   </w:style>
-  <w:style w:styleId="Heading3" w:type="paragraph">
-    <w:name w:val="Heading 3"/>
+  <w:style w:styleId="Heading4" w:type="paragraph">
+    <w:name w:val="heading 4"/>
     <w:basedOn w:val="Normal"/>
     <w:next w:val="BodyText"/>
+    <w:link w:val="Heading4Char"/>
     <w:uiPriority w:val="9"/>
+    <w:semiHidden/>
     <w:unhideWhenUsed/>
     <w:qFormat/>
+    <w:rsid w:val="00A10FD9"/>
     <w:pPr>
       <w:keepNext/>
       <w:keepLines/>
-      <w:spacing w:after="0" w:before="200"/>
-      <w:outlineLvl w:val="2"/>
+      <w:spacing w:after="40" w:before="80"/>
+      <w:outlineLvl w:val="3"/>
     </w:pPr>
     <w:rPr>
-      <w:rFonts w:asciiTheme="majorHAnsi" w:cstheme="majorBidi" w:eastAsiaTheme="majorEastAsia" w:hAnsiTheme="majorHAnsi"/>
-      <w:b/>
-      <w:bCs/>
-      <w:color w:themeColor="accent1" w:val="4F81BD"/>
-      <w:sz w:val="24"/>
-      <w:szCs w:val="24"/>
+      <w:rFonts w:cstheme="majorBidi" w:eastAsiaTheme="majorEastAsia"/>
+      <w:i/>
+      <w:iCs/>
+      <w:color w:themeColor="accent1" w:themeShade="BF" w:val="0F4761"/>
     </w:rPr>
   </w:style>
-  <w:style w:styleId="Heading4" w:type="paragraph">
-    <w:name w:val="Heading 4"/>
+  <w:style w:styleId="Heading5" w:type="paragraph">
+    <w:name w:val="heading 5"/>
     <w:basedOn w:val="Normal"/>
     <w:next w:val="BodyText"/>
+    <w:link w:val="Heading5Char"/>
     <w:uiPriority w:val="9"/>
+    <w:semiHidden/>
     <w:unhideWhenUsed/>
     <w:qFormat/>
+    <w:rsid w:val="00A10FD9"/>
     <w:pPr>
       <w:keepNext/>
       <w:keepLines/>
-      <w:spacing w:after="0" w:before="200"/>
-      <w:outlineLvl w:val="3"/>
+      <w:spacing w:after="40" w:before="80"/>
+      <w:outlineLvl w:val="4"/>
     </w:pPr>
     <w:rPr>
-      <w:rFonts w:asciiTheme="majorHAnsi" w:cstheme="majorBidi" w:eastAsiaTheme="majorEastAsia" w:hAnsiTheme="majorHAnsi"/>
-      <w:i/>
-      <w:bCs/>
-      <w:color w:themeColor="accent1" w:val="4F81BD"/>
-      <w:sz w:val="24"/>
-      <w:szCs w:val="24"/>
+      <w:rFonts w:cstheme="majorBidi" w:eastAsiaTheme="majorEastAsia"/>
+      <w:color w:themeColor="accent1" w:themeShade="BF" w:val="0F4761"/>
     </w:rPr>
   </w:style>
-  <w:style w:styleId="Heading5" w:type="paragraph">
-    <w:name w:val="Heading 5"/>
+  <w:style w:styleId="Heading6" w:type="paragraph">
+    <w:name w:val="heading 6"/>
     <w:basedOn w:val="Normal"/>
     <w:next w:val="BodyText"/>
+    <w:link w:val="Heading6Char"/>
     <w:uiPriority w:val="9"/>
+    <w:semiHidden/>
     <w:unhideWhenUsed/>
     <w:qFormat/>
+    <w:rsid w:val="00A10FD9"/>
     <w:pPr>
       <w:keepNext/>
       <w:keepLines/>
-      <w:spacing w:after="0" w:before="200"/>
-      <w:outlineLvl w:val="4"/>
+      <w:spacing w:after="0" w:before="40"/>
+      <w:outlineLvl w:val="5"/>
     </w:pPr>
     <w:rPr>
-      <w:rFonts w:asciiTheme="majorHAnsi" w:cstheme="majorBidi" w:eastAsiaTheme="majorEastAsia" w:hAnsiTheme="majorHAnsi"/>
+      <w:rFonts w:cstheme="majorBidi" w:eastAsiaTheme="majorEastAsia"/>
+      <w:i/>
       <w:iCs/>
-      <w:color w:themeColor="accent1" w:val="4F81BD"/>
-      <w:sz w:val="24"/>
-      <w:szCs w:val="24"/>
+      <w:color w:themeColor="text1" w:themeTint="A6" w:val="595959"/>
     </w:rPr>
   </w:style>
-  <w:style w:styleId="Heading6" w:type="paragraph">
-    <w:name w:val="Heading 6"/>
+  <w:style w:styleId="Heading7" w:type="paragraph">
+    <w:name w:val="heading 7"/>
     <w:basedOn w:val="Normal"/>
     <w:next w:val="BodyText"/>
+    <w:link w:val="Heading7Char"/>
     <w:uiPriority w:val="9"/>
+    <w:semiHidden/>
     <w:unhideWhenUsed/>
     <w:qFormat/>
+    <w:rsid w:val="00A10FD9"/>
     <w:pPr>
       <w:keepNext/>
       <w:keepLines/>
-      <w:spacing w:after="0" w:before="200"/>
-      <w:outlineLvl w:val="5"/>
+      <w:spacing w:after="0" w:before="40"/>
+      <w:outlineLvl w:val="6"/>
     </w:pPr>
     <w:rPr>
-      <w:rFonts w:asciiTheme="majorHAnsi" w:cstheme="majorBidi" w:eastAsiaTheme="majorEastAsia" w:hAnsiTheme="majorHAnsi"/>
-      <w:color w:themeColor="accent1" w:val="4F81BD"/>
-      <w:sz w:val="24"/>
-      <w:szCs w:val="24"/>
+      <w:rFonts w:cstheme="majorBidi" w:eastAsiaTheme="majorEastAsia"/>
+      <w:color w:themeColor="text1" w:themeTint="A6" w:val="595959"/>
     </w:rPr>
   </w:style>
-  <w:style w:styleId="Heading7" w:type="paragraph">
-    <w:name w:val="Heading 7"/>
+  <w:style w:styleId="Heading8" w:type="paragraph">
+    <w:name w:val="heading 8"/>
     <w:basedOn w:val="Normal"/>
     <w:next w:val="BodyText"/>
+    <w:link w:val="Heading8Char"/>
     <w:uiPriority w:val="9"/>
+    <w:semiHidden/>
     <w:unhideWhenUsed/>
     <w:qFormat/>
+    <w:rsid w:val="00A10FD9"/>
     <w:pPr>
       <w:keepNext/>
       <w:keepLines/>
-      <w:spacing w:after="0" w:before="200"/>
-      <w:outlineLvl w:val="6"/>
+      <w:spacing w:after="0"/>
+      <w:outlineLvl w:val="7"/>
     </w:pPr>
     <w:rPr>
-      <w:rFonts w:asciiTheme="majorHAnsi" w:cstheme="majorBidi" w:eastAsiaTheme="majorEastAsia" w:hAnsiTheme="majorHAnsi"/>
-      <w:color w:themeColor="accent1" w:val="4F81BD"/>
-      <w:sz w:val="24"/>
-      <w:szCs w:val="24"/>
+      <w:rFonts w:cstheme="majorBidi" w:eastAsiaTheme="majorEastAsia"/>
+      <w:i/>
+      <w:iCs/>
+      <w:color w:themeColor="text1" w:themeTint="D8" w:val="272727"/>
     </w:rPr>
   </w:style>
-  <w:style w:styleId="Heading8" w:type="paragraph">
-    <w:name w:val="Heading 8"/>
+  <w:style w:styleId="Heading9" w:type="paragraph">
+    <w:name w:val="heading 9"/>
     <w:basedOn w:val="Normal"/>
     <w:next w:val="BodyText"/>
+    <w:link w:val="Heading9Char"/>
     <w:uiPriority w:val="9"/>
+    <w:semiHidden/>
     <w:unhideWhenUsed/>
     <w:qFormat/>
+    <w:rsid w:val="00A10FD9"/>
     <w:pPr>
       <w:keepNext/>
       <w:keepLines/>
-      <w:spacing w:after="0" w:before="200"/>
-      <w:outlineLvl w:val="7"/>
-    </w:pPr>
-    <w:rPr>
-      <w:rFonts w:asciiTheme="majorHAnsi" w:cstheme="majorBidi" w:eastAsiaTheme="majorEastAsia" w:hAnsiTheme="majorHAnsi"/>
-      <w:color w:themeColor="accent1" w:val="4F81BD"/>
-      <w:sz w:val="24"/>
-      <w:szCs w:val="24"/>
-    </w:rPr>
-  </w:style>
-  <w:style w:styleId="Heading9" w:type="paragraph">
-    <w:name w:val="Heading 9"/>
-    <w:basedOn w:val="Normal"/>
-    <w:next w:val="BodyText"/>
-    <w:uiPriority w:val="9"/>
-    <w:unhideWhenUsed/>
-    <w:qFormat/>
-    <w:pPr>
-      <w:keepNext/>
-      <w:keepLines/>
-      <w:spacing w:after="0" w:before="200"/>
+      <w:spacing w:after="0"/>
       <w:outlineLvl w:val="8"/>
     </w:pPr>
     <w:rPr>
+      <w:rFonts w:cstheme="majorBidi" w:eastAsiaTheme="majorEastAsia"/>
+      <w:color w:themeColor="text1" w:themeTint="D8" w:val="272727"/>
+    </w:rPr>
+  </w:style>
+  <w:style w:customStyle="1" w:styleId="Heading1Char" w:type="character">
+    <w:name w:val="Heading 1 Char"/>
+    <w:basedOn w:val="DefaultParagraphFont"/>
+    <w:link w:val="Heading1"/>
+    <w:uiPriority w:val="9"/>
+    <w:rsid w:val="00A10FD9"/>
+    <w:rPr>
       <w:rFonts w:asciiTheme="majorHAnsi" w:cstheme="majorBidi" w:eastAsiaTheme="majorEastAsia" w:hAnsiTheme="majorHAnsi"/>
-      <w:color w:themeColor="accent1" w:val="4F81BD"/>
-      <w:sz w:val="24"/>
-      <w:szCs w:val="24"/>
+      <w:color w:themeColor="accent1" w:themeShade="BF" w:val="0F4761"/>
+      <w:sz w:val="40"/>
+      <w:szCs w:val="40"/>
+    </w:rPr>
+  </w:style>
+  <w:style w:customStyle="1" w:styleId="Heading2Char" w:type="character">
+    <w:name w:val="Heading 2 Char"/>
+    <w:basedOn w:val="DefaultParagraphFont"/>
+    <w:link w:val="Heading2"/>
+    <w:uiPriority w:val="9"/>
+    <w:semiHidden/>
+    <w:rsid w:val="00A10FD9"/>
+    <w:rPr>
+      <w:rFonts w:asciiTheme="majorHAnsi" w:cstheme="majorBidi" w:eastAsiaTheme="majorEastAsia" w:hAnsiTheme="majorHAnsi"/>
+      <w:color w:themeColor="accent1" w:themeShade="BF" w:val="0F4761"/>
+      <w:sz w:val="32"/>
+      <w:szCs w:val="32"/>
+    </w:rPr>
+  </w:style>
+  <w:style w:customStyle="1" w:styleId="Heading3Char" w:type="character">
+    <w:name w:val="Heading 3 Char"/>
+    <w:basedOn w:val="DefaultParagraphFont"/>
+    <w:link w:val="Heading3"/>
+    <w:uiPriority w:val="9"/>
+    <w:semiHidden/>
+    <w:rsid w:val="00A10FD9"/>
+    <w:rPr>
+      <w:rFonts w:cstheme="majorBidi" w:eastAsiaTheme="majorEastAsia"/>
+      <w:color w:themeColor="accent1" w:themeShade="BF" w:val="0F4761"/>
+      <w:sz w:val="28"/>
+      <w:szCs w:val="28"/>
+    </w:rPr>
+  </w:style>
+  <w:style w:customStyle="1" w:styleId="Heading4Char" w:type="character">
+    <w:name w:val="Heading 4 Char"/>
+    <w:basedOn w:val="DefaultParagraphFont"/>
+    <w:link w:val="Heading4"/>
+    <w:uiPriority w:val="9"/>
+    <w:semiHidden/>
+    <w:rsid w:val="00A10FD9"/>
+    <w:rPr>
+      <w:rFonts w:cstheme="majorBidi" w:eastAsiaTheme="majorEastAsia"/>
+      <w:i/>
+      <w:iCs/>
+      <w:color w:themeColor="accent1" w:themeShade="BF" w:val="0F4761"/>
+    </w:rPr>
+  </w:style>
+  <w:style w:customStyle="1" w:styleId="Heading5Char" w:type="character">
+    <w:name w:val="Heading 5 Char"/>
+    <w:basedOn w:val="DefaultParagraphFont"/>
+    <w:link w:val="Heading5"/>
+    <w:uiPriority w:val="9"/>
+    <w:semiHidden/>
+    <w:rsid w:val="00A10FD9"/>
+    <w:rPr>
+      <w:rFonts w:cstheme="majorBidi" w:eastAsiaTheme="majorEastAsia"/>
+      <w:color w:themeColor="accent1" w:themeShade="BF" w:val="0F4761"/>
+    </w:rPr>
+  </w:style>
+  <w:style w:customStyle="1" w:styleId="Heading6Char" w:type="character">
+    <w:name w:val="Heading 6 Char"/>
+    <w:basedOn w:val="DefaultParagraphFont"/>
+    <w:link w:val="Heading6"/>
+    <w:uiPriority w:val="9"/>
+    <w:semiHidden/>
+    <w:rsid w:val="00A10FD9"/>
+    <w:rPr>
+      <w:rFonts w:cstheme="majorBidi" w:eastAsiaTheme="majorEastAsia"/>
+      <w:i/>
+      <w:iCs/>
+      <w:color w:themeColor="text1" w:themeTint="A6" w:val="595959"/>
+    </w:rPr>
+  </w:style>
+  <w:style w:customStyle="1" w:styleId="Heading7Char" w:type="character">
+    <w:name w:val="Heading 7 Char"/>
+    <w:basedOn w:val="DefaultParagraphFont"/>
+    <w:link w:val="Heading7"/>
+    <w:uiPriority w:val="9"/>
+    <w:semiHidden/>
+    <w:rsid w:val="00A10FD9"/>
+    <w:rPr>
+      <w:rFonts w:cstheme="majorBidi" w:eastAsiaTheme="majorEastAsia"/>
+      <w:color w:themeColor="text1" w:themeTint="A6" w:val="595959"/>
+    </w:rPr>
+  </w:style>
+  <w:style w:customStyle="1" w:styleId="Heading8Char" w:type="character">
+    <w:name w:val="Heading 8 Char"/>
+    <w:basedOn w:val="DefaultParagraphFont"/>
+    <w:link w:val="Heading8"/>
+    <w:uiPriority w:val="9"/>
+    <w:semiHidden/>
+    <w:rsid w:val="00A10FD9"/>
+    <w:rPr>
+      <w:rFonts w:cstheme="majorBidi" w:eastAsiaTheme="majorEastAsia"/>
+      <w:i/>
+      <w:iCs/>
+      <w:color w:themeColor="text1" w:themeTint="D8" w:val="272727"/>
+    </w:rPr>
+  </w:style>
+  <w:style w:customStyle="1" w:styleId="Heading9Char" w:type="character">
+    <w:name w:val="Heading 9 Char"/>
+    <w:basedOn w:val="DefaultParagraphFont"/>
+    <w:link w:val="Heading9"/>
+    <w:uiPriority w:val="9"/>
+    <w:semiHidden/>
+    <w:rsid w:val="00A10FD9"/>
+    <w:rPr>
+      <w:rFonts w:cstheme="majorBidi" w:eastAsiaTheme="majorEastAsia"/>
+      <w:color w:themeColor="text1" w:themeTint="D8" w:val="272727"/>
     </w:rPr>
   </w:style>
   <w:style w:styleId="BlockText" w:type="paragraph">
@@ -5684,8 +5799,8 @@
   </w:style>
   <w:style w:styleId="FootnoteBlockText" w:type="paragraph">
     <w:name w:val="Footnote Block Text"/>
-    <w:basedOn w:val="Footnote Text"/>
-    <w:next w:val="Footnote Text"/>
+    <w:basedOn w:val="FootnoteText"/>
+    <w:next w:val="FootnoteText"/>
     <w:uiPriority w:val="9"/>
     <w:unhideWhenUsed/>
     <w:qFormat/>
@@ -5723,10 +5838,10 @@
         <w:jc w:val="left"/>
       </w:trPr>
       <w:tcPr>
-        <w:vAlign w:val="bottom"/>
         <w:tcBorders>
           <w:bottom w:val="single"/>
         </w:tcBorders>
+        <w:vAlign w:val="bottom"/>
       </w:tcPr>
     </w:tblStylePr>
   </w:style>
@@ -5842,6 +5957,7 @@
     <w:name w:val="KeywordTok"/>
     <w:basedOn w:val="VerbatimChar"/>
     <w:rPr>
+      <w:b/>
       <w:color w:val="003b4f"/>
       <w:shd w:val="clear" w:fill="f1f3f5"/>
     </w:rPr>
@@ -5946,9 +6062,9 @@
     <w:name w:val="DocumentationTok"/>
     <w:basedOn w:val="VerbatimChar"/>
     <w:rPr>
+      <w:i/>
       <w:color w:val="5e5e5e"/>
       <w:shd w:val="clear" w:fill="f1f3f5"/>
-      <w:i/>
     </w:rPr>
   </w:style>
   <w:style w:type="character" w:customStyle="1" w:styleId="AnnotationTok">
@@ -5963,9 +6079,9 @@
     <w:name w:val="CommentVarTok"/>
     <w:basedOn w:val="VerbatimChar"/>
     <w:rPr>
+      <w:i/>
       <w:color w:val="5e5e5e"/>
       <w:shd w:val="clear" w:fill="f1f3f5"/>
-      <w:i/>
     </w:rPr>
   </w:style>
   <w:style w:type="character" w:customStyle="1" w:styleId="OtherTok">
@@ -5996,6 +6112,7 @@
     <w:name w:val="ControlFlowTok"/>
     <w:basedOn w:val="VerbatimChar"/>
     <w:rPr>
+      <w:b/>
       <w:color w:val="003b4f"/>
       <w:shd w:val="clear" w:fill="f1f3f5"/>
     </w:rPr>
@@ -6060,9 +6177,9 @@
     <w:name w:val="WarningTok"/>
     <w:basedOn w:val="VerbatimChar"/>
     <w:rPr>
+      <w:i/>
       <w:color w:val="5e5e5e"/>
       <w:shd w:val="clear" w:fill="f1f3f5"/>
-      <w:i/>
     </w:rPr>
   </w:style>
   <w:style w:type="character" w:customStyle="1" w:styleId="AlertTok">
@@ -6103,44 +6220,44 @@
         <a:sysClr val="window" lastClr="FFFFFF"/>
       </a:lt1>
       <a:dk2>
-        <a:srgbClr val="1F497D"/>
+        <a:srgbClr val="0E2841"/>
       </a:dk2>
       <a:lt2>
-        <a:srgbClr val="EEECE1"/>
+        <a:srgbClr val="E8E8E8"/>
       </a:lt2>
       <a:accent1>
-        <a:srgbClr val="4F81BD"/>
+        <a:srgbClr val="156082"/>
       </a:accent1>
       <a:accent2>
-        <a:srgbClr val="C0504D"/>
+        <a:srgbClr val="E97132"/>
       </a:accent2>
       <a:accent3>
-        <a:srgbClr val="9BBB59"/>
+        <a:srgbClr val="196B24"/>
       </a:accent3>
       <a:accent4>
-        <a:srgbClr val="8064A2"/>
+        <a:srgbClr val="0F9ED5"/>
       </a:accent4>
       <a:accent5>
-        <a:srgbClr val="4BACC6"/>
+        <a:srgbClr val="A02B93"/>
       </a:accent5>
       <a:accent6>
-        <a:srgbClr val="F79646"/>
+        <a:srgbClr val="4EA72E"/>
       </a:accent6>
       <a:hlink>
-        <a:srgbClr val="0000FF"/>
+        <a:srgbClr val="467886"/>
       </a:hlink>
       <a:folHlink>
-        <a:srgbClr val="800080"/>
+        <a:srgbClr val="96607D"/>
       </a:folHlink>
     </a:clrScheme>
     <a:fontScheme name="Office">
       <a:majorFont>
-        <a:latin typeface="Calibri"/>
+        <a:latin typeface="Aptos Display" panose="02110004020202020204"/>
         <a:ea typeface=""/>
         <a:cs typeface=""/>
-        <a:font script="Jpan" typeface="ＭＳ ゴシック"/>
+        <a:font script="Jpan" typeface="游ゴシック Light"/>
         <a:font script="Hang" typeface="맑은 고딕"/>
-        <a:font script="Hans" typeface="宋体"/>
+        <a:font script="Hans" typeface="等线 Light"/>
         <a:font script="Hant" typeface="新細明體"/>
         <a:font script="Arab" typeface="Times New Roman"/>
         <a:font script="Hebr" typeface="Times New Roman"/>
@@ -6167,14 +6284,32 @@
         <a:font script="Mong" typeface="Mongolian Baiti"/>
         <a:font script="Viet" typeface="Times New Roman"/>
         <a:font script="Uigh" typeface="Microsoft Uighur"/>
+        <a:font script="Geor" typeface="Sylfaen"/>
+        <a:font script="Armn" typeface="Arial"/>
+        <a:font script="Bugi" typeface="Leelawadee UI"/>
+        <a:font script="Bopo" typeface="Microsoft JhengHei"/>
+        <a:font script="Java" typeface="Javanese Text"/>
+        <a:font script="Lisu" typeface="Segoe UI"/>
+        <a:font script="Mymr" typeface="Myanmar Text"/>
+        <a:font script="Nkoo" typeface="Ebrima"/>
+        <a:font script="Olck" typeface="Nirmala UI"/>
+        <a:font script="Osma" typeface="Ebrima"/>
+        <a:font script="Phag" typeface="Phagspa"/>
+        <a:font script="Syrn" typeface="Estrangelo Edessa"/>
+        <a:font script="Syrj" typeface="Estrangelo Edessa"/>
+        <a:font script="Syre" typeface="Estrangelo Edessa"/>
+        <a:font script="Sora" typeface="Nirmala UI"/>
+        <a:font script="Tale" typeface="Microsoft Tai Le"/>
+        <a:font script="Talu" typeface="Microsoft New Tai Lue"/>
+        <a:font script="Tfng" typeface="Ebrima"/>
       </a:majorFont>
       <a:minorFont>
-        <a:latin typeface="Cambria"/>
+        <a:latin typeface="Aptos" panose="02110004020202020204"/>
         <a:ea typeface=""/>
         <a:cs typeface=""/>
-        <a:font script="Jpan" typeface="ＭＳ 明朝"/>
+        <a:font script="Jpan" typeface="游明朝"/>
         <a:font script="Hang" typeface="맑은 고딕"/>
-        <a:font script="Hans" typeface="宋体"/>
+        <a:font script="Hans" typeface="等线"/>
         <a:font script="Hant" typeface="新細明體"/>
         <a:font script="Arab" typeface="Arial"/>
         <a:font script="Hebr" typeface="Arial"/>
@@ -6201,6 +6336,24 @@
         <a:font script="Mong" typeface="Mongolian Baiti"/>
         <a:font script="Viet" typeface="Arial"/>
         <a:font script="Uigh" typeface="Microsoft Uighur"/>
+        <a:font script="Geor" typeface="Sylfaen"/>
+        <a:font script="Armn" typeface="Arial"/>
+        <a:font script="Bugi" typeface="Leelawadee UI"/>
+        <a:font script="Bopo" typeface="Microsoft JhengHei"/>
+        <a:font script="Java" typeface="Javanese Text"/>
+        <a:font script="Lisu" typeface="Segoe UI"/>
+        <a:font script="Mymr" typeface="Myanmar Text"/>
+        <a:font script="Nkoo" typeface="Ebrima"/>
+        <a:font script="Olck" typeface="Nirmala UI"/>
+        <a:font script="Osma" typeface="Ebrima"/>
+        <a:font script="Phag" typeface="Phagspa"/>
+        <a:font script="Syrn" typeface="Estrangelo Edessa"/>
+        <a:font script="Syrj" typeface="Estrangelo Edessa"/>
+        <a:font script="Syre" typeface="Estrangelo Edessa"/>
+        <a:font script="Sora" typeface="Nirmala UI"/>
+        <a:font script="Tale" typeface="Microsoft Tai Le"/>
+        <a:font script="Talu" typeface="Microsoft New Tai Lue"/>
+        <a:font script="Tfng" typeface="Ebrima"/>
       </a:minorFont>
     </a:fontScheme>
     <a:fmtScheme name="Office">
@@ -6212,200 +6365,141 @@
           <a:gsLst>
             <a:gs pos="0">
               <a:schemeClr val="phClr">
-                <a:tint val="50000"/>
-                <a:satMod val="300000"/>
+                <a:lumMod val="110000"/>
+                <a:satMod val="105000"/>
+                <a:tint val="67000"/>
               </a:schemeClr>
             </a:gs>
-            <a:gs pos="35000">
+            <a:gs pos="50000">
               <a:schemeClr val="phClr">
-                <a:tint val="37000"/>
-                <a:satMod val="300000"/>
+                <a:lumMod val="105000"/>
+                <a:satMod val="103000"/>
+                <a:tint val="73000"/>
               </a:schemeClr>
             </a:gs>
             <a:gs pos="100000">
               <a:schemeClr val="phClr">
-                <a:tint val="15000"/>
-                <a:satMod val="350000"/>
+                <a:lumMod val="105000"/>
+                <a:satMod val="109000"/>
+                <a:tint val="81000"/>
               </a:schemeClr>
             </a:gs>
           </a:gsLst>
-          <a:lin ang="16200000" scaled="1"/>
+          <a:lin ang="5400000" scaled="0"/>
         </a:gradFill>
         <a:gradFill rotWithShape="1">
           <a:gsLst>
             <a:gs pos="0">
               <a:schemeClr val="phClr">
-                <a:tint val="100000"/>
+                <a:satMod val="103000"/>
+                <a:lumMod val="102000"/>
+                <a:tint val="94000"/>
+              </a:schemeClr>
+            </a:gs>
+            <a:gs pos="50000">
+              <a:schemeClr val="phClr">
+                <a:satMod val="110000"/>
+                <a:lumMod val="100000"/>
                 <a:shade val="100000"/>
-                <a:satMod val="130000"/>
               </a:schemeClr>
             </a:gs>
             <a:gs pos="100000">
               <a:schemeClr val="phClr">
-                <a:tint val="50000"/>
-                <a:shade val="100000"/>
-                <a:satMod val="350000"/>
+                <a:lumMod val="99000"/>
+                <a:satMod val="120000"/>
+                <a:shade val="78000"/>
               </a:schemeClr>
             </a:gs>
           </a:gsLst>
-          <a:lin ang="16200000" scaled="0"/>
+          <a:lin ang="5400000" scaled="0"/>
         </a:gradFill>
       </a:fillStyleLst>
       <a:lnStyleLst>
-        <a:ln w="9525" cap="flat" cmpd="sng" algn="ctr">
-          <a:solidFill>
-            <a:schemeClr val="phClr">
-              <a:shade val="95000"/>
-              <a:satMod val="105000"/>
-            </a:schemeClr>
-          </a:solidFill>
-          <a:prstDash val="solid"/>
-        </a:ln>
-        <a:ln w="25400" cap="flat" cmpd="sng" algn="ctr">
+        <a:ln w="6350" cap="flat" cmpd="sng" algn="ctr">
           <a:solidFill>
             <a:schemeClr val="phClr"/>
           </a:solidFill>
           <a:prstDash val="solid"/>
+          <a:miter lim="800000"/>
         </a:ln>
-        <a:ln w="38100" cap="flat" cmpd="sng" algn="ctr">
+        <a:ln w="12700" cap="flat" cmpd="sng" algn="ctr">
           <a:solidFill>
             <a:schemeClr val="phClr"/>
           </a:solidFill>
           <a:prstDash val="solid"/>
+          <a:miter lim="800000"/>
+        </a:ln>
+        <a:ln w="19050" cap="flat" cmpd="sng" algn="ctr">
+          <a:solidFill>
+            <a:schemeClr val="phClr"/>
+          </a:solidFill>
+          <a:prstDash val="solid"/>
+          <a:miter lim="800000"/>
         </a:ln>
       </a:lnStyleLst>
       <a:effectStyleLst>
         <a:effectStyle>
+          <a:effectLst/>
+        </a:effectStyle>
+        <a:effectStyle>
+          <a:effectLst/>
+        </a:effectStyle>
+        <a:effectStyle>
           <a:effectLst>
-            <a:outerShdw blurRad="40000" dist="20000" dir="5400000" rotWithShape="0">
+            <a:outerShdw blurRad="57150" dist="19050" dir="5400000" algn="ctr" rotWithShape="0">
               <a:srgbClr val="000000">
-                <a:alpha val="38000"/>
+                <a:alpha val="63000"/>
               </a:srgbClr>
             </a:outerShdw>
           </a:effectLst>
-        </a:effectStyle>
-        <a:effectStyle>
-          <a:effectLst>
-            <a:outerShdw blurRad="40000" dist="23000" dir="5400000" rotWithShape="0">
-              <a:srgbClr val="000000">
-                <a:alpha val="35000"/>
-              </a:srgbClr>
-            </a:outerShdw>
-          </a:effectLst>
-        </a:effectStyle>
-        <a:effectStyle>
-          <a:effectLst>
-            <a:outerShdw blurRad="40000" dist="23000" dir="5400000" rotWithShape="0">
-              <a:srgbClr val="000000">
-                <a:alpha val="35000"/>
-              </a:srgbClr>
-            </a:outerShdw>
-          </a:effectLst>
-          <a:scene3d>
-            <a:camera prst="orthographicFront">
-              <a:rot lat="0" lon="0" rev="0"/>
-            </a:camera>
-            <a:lightRig rig="threePt" dir="t">
-              <a:rot lat="0" lon="0" rev="1200000"/>
-            </a:lightRig>
-          </a:scene3d>
-          <a:sp3d>
-            <a:bevelT w="63500" h="25400"/>
-          </a:sp3d>
         </a:effectStyle>
       </a:effectStyleLst>
       <a:bgFillStyleLst>
         <a:solidFill>
           <a:schemeClr val="phClr"/>
         </a:solidFill>
+        <a:solidFill>
+          <a:schemeClr val="phClr">
+            <a:tint val="95000"/>
+            <a:satMod val="170000"/>
+          </a:schemeClr>
+        </a:solidFill>
         <a:gradFill rotWithShape="1">
           <a:gsLst>
             <a:gs pos="0">
               <a:schemeClr val="phClr">
-                <a:tint val="40000"/>
-                <a:satMod val="350000"/>
+                <a:tint val="93000"/>
+                <a:satMod val="150000"/>
+                <a:shade val="98000"/>
+                <a:lumMod val="102000"/>
               </a:schemeClr>
             </a:gs>
-            <a:gs pos="40000">
+            <a:gs pos="50000">
               <a:schemeClr val="phClr">
-                <a:tint val="45000"/>
-                <a:shade val="99000"/>
-                <a:satMod val="350000"/>
+                <a:tint val="98000"/>
+                <a:satMod val="130000"/>
+                <a:shade val="90000"/>
+                <a:lumMod val="103000"/>
               </a:schemeClr>
             </a:gs>
             <a:gs pos="100000">
               <a:schemeClr val="phClr">
-                <a:shade val="20000"/>
-                <a:satMod val="255000"/>
+                <a:shade val="63000"/>
+                <a:satMod val="120000"/>
               </a:schemeClr>
             </a:gs>
           </a:gsLst>
-          <a:path path="circle">
-            <a:fillToRect l="50000" t="-80000" r="50000" b="180000"/>
-          </a:path>
-        </a:gradFill>
-        <a:gradFill rotWithShape="1">
-          <a:gsLst>
-            <a:gs pos="0">
-              <a:schemeClr val="phClr">
-                <a:tint val="80000"/>
-                <a:satMod val="300000"/>
-              </a:schemeClr>
-            </a:gs>
-            <a:gs pos="100000">
-              <a:schemeClr val="phClr">
-                <a:shade val="30000"/>
-                <a:satMod val="200000"/>
-              </a:schemeClr>
-            </a:gs>
-          </a:gsLst>
-          <a:path path="circle">
-            <a:fillToRect l="50000" t="50000" r="50000" b="50000"/>
-          </a:path>
+          <a:lin ang="5400000" scaled="0"/>
         </a:gradFill>
       </a:bgFillStyleLst>
     </a:fmtScheme>
   </a:themeElements>
-  <a:objectDefaults>
-    <a:spDef>
-      <a:spPr/>
-      <a:bodyPr/>
-      <a:lstStyle/>
-      <a:style>
-        <a:lnRef idx="1">
-          <a:schemeClr val="accent1"/>
-        </a:lnRef>
-        <a:fillRef idx="3">
-          <a:schemeClr val="accent1"/>
-        </a:fillRef>
-        <a:effectRef idx="2">
-          <a:schemeClr val="accent1"/>
-        </a:effectRef>
-        <a:fontRef idx="minor">
-          <a:schemeClr val="lt1"/>
-        </a:fontRef>
-      </a:style>
-    </a:spDef>
-    <a:lnDef>
-      <a:spPr/>
-      <a:bodyPr/>
-      <a:lstStyle/>
-      <a:style>
-        <a:lnRef idx="2">
-          <a:schemeClr val="accent1"/>
-        </a:lnRef>
-        <a:fillRef idx="0">
-          <a:schemeClr val="accent1"/>
-        </a:fillRef>
-        <a:effectRef idx="1">
-          <a:schemeClr val="accent1"/>
-        </a:effectRef>
-        <a:fontRef idx="minor">
-          <a:schemeClr val="tx1"/>
-        </a:fontRef>
-      </a:style>
-    </a:lnDef>
-  </a:objectDefaults>
+  <a:objectDefaults/>
   <a:extraClrSchemeLst/>
+  <a:extLst>
+    <a:ext uri="{05A4C25C-085E-4340-85A3-A5531E510DB2}">
+      <thm15:themeFamily xmlns:thm15="http://schemas.microsoft.com/office/thememl/2012/main" name="Office Theme" id="{2E142A2C-CD16-42D6-873A-C26D2A0506FA}" vid="{1BDDFF52-6CD6-40A5-AB3C-68EB2F1E4D0A}"/>
+    </a:ext>
+  </a:extLst>
 </a:theme>
 </file>
</xml_diff>